<commit_message>
completed exercise D, updated report for exercises A and B
</commit_message>
<xml_diff>
--- a/Lab04_Shenfield_B01.docx
+++ b/Lab04_Shenfield_B01.docx
@@ -1,6 +1,6 @@
 
 <file path=word/document.xml><?xml version="1.0" encoding="utf-8"?>
-<w:document xmlns:wpc="http://schemas.microsoft.com/office/word/2010/wordprocessingCanvas" xmlns:cx="http://schemas.microsoft.com/office/drawing/2014/chartex" xmlns:cx1="http://schemas.microsoft.com/office/drawing/2015/9/8/chartex" xmlns:cx2="http://schemas.microsoft.com/office/drawing/2015/10/21/chartex" xmlns:cx3="http://schemas.microsoft.com/office/drawing/2016/5/9/chartex" xmlns:cx4="http://schemas.microsoft.com/office/drawing/2016/5/10/chartex" xmlns:cx5="http://schemas.microsoft.com/office/drawing/2016/5/11/chartex" xmlns:cx6="http://schemas.microsoft.com/office/drawing/2016/5/12/chartex" xmlns:cx7="http://schemas.microsoft.com/office/drawing/2016/5/13/chartex" xmlns:cx8="http://schemas.microsoft.com/office/drawing/2016/5/14/chartex" xmlns:mc="http://schemas.openxmlformats.org/markup-compatibility/2006" xmlns:aink="http://schemas.microsoft.com/office/drawing/2016/ink" xmlns:am3d="http://schemas.microsoft.com/office/drawing/2017/model3d" xmlns:o="urn:schemas-microsoft-com:office:office" xmlns:oel="http://schemas.microsoft.com/office/2019/extlst" xmlns:r="http://schemas.openxmlformats.org/officeDocument/2006/relationships" xmlns:m="http://schemas.openxmlformats.org/officeDocument/2006/math" xmlns:v="urn:schemas-microsoft-com:vml" xmlns:wp14="http://schemas.microsoft.com/office/word/2010/wordprocessingDrawing" xmlns:wp="http://schemas.openxmlformats.org/drawingml/2006/wordprocessingDrawing" xmlns:w10="urn:schemas-microsoft-com:office:word" xmlns:w="http://schemas.openxmlformats.org/wordprocessingml/2006/main" xmlns:w14="http://schemas.microsoft.com/office/word/2010/wordml" xmlns:w15="http://schemas.microsoft.com/office/word/2012/wordml" xmlns:w16cex="http://schemas.microsoft.com/office/word/2018/wordml/cex" xmlns:w16cid="http://schemas.microsoft.com/office/word/2016/wordml/cid" xmlns:w16="http://schemas.microsoft.com/office/word/2018/wordml" xmlns:w16du="http://schemas.microsoft.com/office/word/2023/wordml/word16du" xmlns:w16sdtdh="http://schemas.microsoft.com/office/word/2020/wordml/sdtdatahash" xmlns:w16sdtfl="http://schemas.microsoft.com/office/word/2024/wordml/sdtformatlock" xmlns:w16se="http://schemas.microsoft.com/office/word/2015/wordml/symex" xmlns:wpg="http://schemas.microsoft.com/office/word/2010/wordprocessingGroup" xmlns:wpi="http://schemas.microsoft.com/office/word/2010/wordprocessingInk" xmlns:wne="http://schemas.microsoft.com/office/word/2006/wordml" xmlns:wps="http://schemas.microsoft.com/office/word/2010/wordprocessingShape" mc:Ignorable="w14 w15 w16se w16cid w16 w16cex w16sdtdh w16sdtfl w16du wp14">
+<w:document xmlns:wpc="http://schemas.microsoft.com/office/word/2010/wordprocessingCanvas" xmlns:cx="http://schemas.microsoft.com/office/drawing/2014/chartex" xmlns:cx1="http://schemas.microsoft.com/office/drawing/2015/9/8/chartex" xmlns:cx2="http://schemas.microsoft.com/office/drawing/2015/10/21/chartex" xmlns:cx3="http://schemas.microsoft.com/office/drawing/2016/5/9/chartex" xmlns:cx4="http://schemas.microsoft.com/office/drawing/2016/5/10/chartex" xmlns:cx5="http://schemas.microsoft.com/office/drawing/2016/5/11/chartex" xmlns:cx6="http://schemas.microsoft.com/office/drawing/2016/5/12/chartex" xmlns:cx7="http://schemas.microsoft.com/office/drawing/2016/5/13/chartex" xmlns:cx8="http://schemas.microsoft.com/office/drawing/2016/5/14/chartex" xmlns:mc="http://schemas.openxmlformats.org/markup-compatibility/2006" xmlns:aink="http://schemas.microsoft.com/office/drawing/2016/ink" xmlns:am3d="http://schemas.microsoft.com/office/drawing/2017/model3d" xmlns:o="urn:schemas-microsoft-com:office:office" xmlns:oel="http://schemas.microsoft.com/office/2019/extlst" xmlns:r="http://schemas.openxmlformats.org/officeDocument/2006/relationships" xmlns:m="http://schemas.openxmlformats.org/officeDocument/2006/math" xmlns:v="urn:schemas-microsoft-com:vml" xmlns:wp14="http://schemas.microsoft.com/office/word/2010/wordprocessingDrawing" xmlns:wp="http://schemas.openxmlformats.org/drawingml/2006/wordprocessingDrawing" xmlns:w10="urn:schemas-microsoft-com:office:word" xmlns:w="http://schemas.openxmlformats.org/wordprocessingml/2006/main" xmlns:w14="http://schemas.microsoft.com/office/word/2010/wordml" xmlns:w15="http://schemas.microsoft.com/office/word/2012/wordml" xmlns:w16cex="http://schemas.microsoft.com/office/word/2018/wordml/cex" xmlns:w16cid="http://schemas.microsoft.com/office/word/2016/wordml/cid" xmlns:w16="http://schemas.microsoft.com/office/word/2018/wordml" xmlns:w16du="http://schemas.microsoft.com/office/word/2023/wordml/word16du" xmlns:w16sdtdh="http://schemas.microsoft.com/office/word/2020/wordml/sdtdatahash" xmlns:w16se="http://schemas.microsoft.com/office/word/2015/wordml/symex" xmlns:wpg="http://schemas.microsoft.com/office/word/2010/wordprocessingGroup" xmlns:wpi="http://schemas.microsoft.com/office/word/2010/wordprocessingInk" xmlns:wne="http://schemas.microsoft.com/office/word/2006/wordml" xmlns:wps="http://schemas.microsoft.com/office/word/2010/wordprocessingShape" mc:Ignorable="w14 w15 w16se w16cid w16 w16cex w16sdtdh wp14">
   <w:body>
     <w:p>
       <w:r>
@@ -150,15 +150,11 @@
     <w:p/>
     <w:p>
       <w:r>
-        <w:rPr>
-          <w:noProof/>
-          <w14:ligatures w14:val="standardContextual"/>
-        </w:rPr>
         <w:drawing>
-          <wp:inline distT="0" distB="0" distL="0" distR="0" wp14:anchorId="3BCB0679" wp14:editId="1CD12062">
-            <wp:extent cx="5943600" cy="4618990"/>
-            <wp:effectExtent l="0" t="0" r="0" b="3810"/>
-            <wp:docPr id="785470005" name="Picture 1"/>
+          <wp:inline distT="0" distB="0" distL="0" distR="0" wp14:anchorId="50666857" wp14:editId="271D5E29">
+            <wp:extent cx="6352032" cy="4274049"/>
+            <wp:effectExtent l="0" t="0" r="0" b="6350"/>
+            <wp:docPr id="764137470" name="Picture 1" descr="A diagram of a computer program&#10;&#10;Description automatically generated"/>
             <wp:cNvGraphicFramePr>
               <a:graphicFrameLocks xmlns:a="http://schemas.openxmlformats.org/drawingml/2006/main" noChangeAspect="1"/>
             </wp:cNvGraphicFramePr>
@@ -166,17 +162,11 @@
               <a:graphicData uri="http://schemas.openxmlformats.org/drawingml/2006/picture">
                 <pic:pic xmlns:pic="http://schemas.openxmlformats.org/drawingml/2006/picture">
                   <pic:nvPicPr>
-                    <pic:cNvPr id="785470005" name="Picture 785470005"/>
+                    <pic:cNvPr id="764137470" name="Picture 1" descr="A diagram of a computer program&#10;&#10;Description automatically generated"/>
                     <pic:cNvPicPr/>
                   </pic:nvPicPr>
                   <pic:blipFill>
-                    <a:blip r:embed="rId4">
-                      <a:extLst>
-                        <a:ext uri="{28A0092B-C50C-407E-A947-70E740481C1C}">
-                          <a14:useLocalDpi xmlns:a14="http://schemas.microsoft.com/office/drawing/2010/main" val="0"/>
-                        </a:ext>
-                      </a:extLst>
-                    </a:blip>
+                    <a:blip r:embed="rId4"/>
                     <a:stretch>
                       <a:fillRect/>
                     </a:stretch>
@@ -184,7 +174,7 @@
                   <pic:spPr>
                     <a:xfrm>
                       <a:off x="0" y="0"/>
-                      <a:ext cx="5943600" cy="4618990"/>
+                      <a:ext cx="6363548" cy="4281798"/>
                     </a:xfrm>
                     <a:prstGeom prst="rect">
                       <a:avLst/>
@@ -215,28 +205,24 @@
     <w:p/>
     <w:p>
       <w:r>
+        <w:t>Exercise B</w:t>
+      </w:r>
+    </w:p>
+    <w:p/>
+    <w:p>
+      <w:r>
         <w:lastRenderedPageBreak/>
-        <w:t>Exercise B</w:t>
-      </w:r>
-    </w:p>
-    <w:p/>
-    <w:p>
-      <w:r>
         <w:t>UML diagram:</w:t>
       </w:r>
     </w:p>
     <w:p/>
     <w:p>
       <w:r>
-        <w:rPr>
-          <w:noProof/>
-          <w14:ligatures w14:val="standardContextual"/>
-        </w:rPr>
         <w:drawing>
-          <wp:inline distT="0" distB="0" distL="0" distR="0" wp14:anchorId="40004EAB" wp14:editId="6EC98176">
-            <wp:extent cx="5943600" cy="3580765"/>
-            <wp:effectExtent l="0" t="0" r="0" b="635"/>
-            <wp:docPr id="867215276" name="Picture 2" descr="A diagram of a course&#10;&#10;AI-generated content may be incorrect."/>
+          <wp:inline distT="0" distB="0" distL="0" distR="0" wp14:anchorId="105C6DA4" wp14:editId="24500729">
+            <wp:extent cx="5943600" cy="5026025"/>
+            <wp:effectExtent l="0" t="0" r="0" b="3175"/>
+            <wp:docPr id="466571950" name="Picture 1" descr="A diagram of a diagram&#10;&#10;Description automatically generated"/>
             <wp:cNvGraphicFramePr>
               <a:graphicFrameLocks xmlns:a="http://schemas.openxmlformats.org/drawingml/2006/main" noChangeAspect="1"/>
             </wp:cNvGraphicFramePr>
@@ -244,17 +230,11 @@
               <a:graphicData uri="http://schemas.openxmlformats.org/drawingml/2006/picture">
                 <pic:pic xmlns:pic="http://schemas.openxmlformats.org/drawingml/2006/picture">
                   <pic:nvPicPr>
-                    <pic:cNvPr id="867215276" name="Picture 2" descr="A diagram of a course&#10;&#10;AI-generated content may be incorrect."/>
+                    <pic:cNvPr id="466571950" name="Picture 1" descr="A diagram of a diagram&#10;&#10;Description automatically generated"/>
                     <pic:cNvPicPr/>
                   </pic:nvPicPr>
                   <pic:blipFill>
-                    <a:blip r:embed="rId5">
-                      <a:extLst>
-                        <a:ext uri="{28A0092B-C50C-407E-A947-70E740481C1C}">
-                          <a14:useLocalDpi xmlns:a14="http://schemas.microsoft.com/office/drawing/2010/main" val="0"/>
-                        </a:ext>
-                      </a:extLst>
-                    </a:blip>
+                    <a:blip r:embed="rId5"/>
                     <a:stretch>
                       <a:fillRect/>
                     </a:stretch>
@@ -262,7 +242,7 @@
                   <pic:spPr>
                     <a:xfrm>
                       <a:off x="0" y="0"/>
-                      <a:ext cx="5943600" cy="3580765"/>
+                      <a:ext cx="5943600" cy="5026025"/>
                     </a:xfrm>
                     <a:prstGeom prst="rect">
                       <a:avLst/>
@@ -299,7 +279,6 @@
     <w:p/>
     <w:p>
       <w:r>
-        <w:lastRenderedPageBreak/>
         <w:t>Exercise C</w:t>
       </w:r>
     </w:p>
@@ -454,18 +433,6 @@
     <w:p>
       <w:pPr>
         <w:shd w:val="clear" w:color="auto" w:fill="1F1F1F"/>
-        <w:spacing w:after="240" w:line="270" w:lineRule="atLeast"/>
-        <w:rPr>
-          <w:rFonts w:ascii="Menlo" w:hAnsi="Menlo" w:cs="Menlo"/>
-          <w:color w:val="CCCCCC"/>
-          <w:sz w:val="18"/>
-          <w:szCs w:val="18"/>
-        </w:rPr>
-      </w:pPr>
-    </w:p>
-    <w:p>
-      <w:pPr>
-        <w:shd w:val="clear" w:color="auto" w:fill="1F1F1F"/>
         <w:spacing w:line="270" w:lineRule="atLeast"/>
         <w:rPr>
           <w:rFonts w:ascii="Menlo" w:hAnsi="Menlo" w:cs="Menlo"/>
@@ -481,27 +448,7 @@
           <w:sz w:val="18"/>
           <w:szCs w:val="18"/>
         </w:rPr>
-        <w:t xml:space="preserve">// Class declaration </w:t>
-      </w:r>
-      <w:proofErr w:type="gramStart"/>
-      <w:r>
-        <w:rPr>
-          <w:rFonts w:ascii="Menlo" w:hAnsi="Menlo" w:cs="Menlo"/>
-          <w:color w:val="6A9955"/>
-          <w:sz w:val="18"/>
-          <w:szCs w:val="18"/>
-        </w:rPr>
-        <w:t>similar to</w:t>
-      </w:r>
-      <w:proofErr w:type="gramEnd"/>
-      <w:r>
-        <w:rPr>
-          <w:rFonts w:ascii="Menlo" w:hAnsi="Menlo" w:cs="Menlo"/>
-          <w:color w:val="6A9955"/>
-          <w:sz w:val="18"/>
-          <w:szCs w:val="18"/>
-        </w:rPr>
-        <w:t xml:space="preserve"> a .h file</w:t>
+        <w:t>// Class declaration similar to a .h file</w:t>
       </w:r>
     </w:p>
     <w:p>
@@ -563,7 +510,6 @@
         </w:rPr>
         <w:t xml:space="preserve"> </w:t>
       </w:r>
-      <w:proofErr w:type="gramStart"/>
       <w:r>
         <w:rPr>
           <w:rFonts w:ascii="Menlo" w:hAnsi="Menlo" w:cs="Menlo"/>
@@ -582,7 +528,6 @@
         </w:rPr>
         <w:t>;</w:t>
       </w:r>
-      <w:proofErr w:type="gramEnd"/>
     </w:p>
     <w:p>
       <w:pPr>
@@ -794,6 +739,7 @@
         </w:rPr>
         <w:t xml:space="preserve"> </w:t>
       </w:r>
+      <w:proofErr w:type="gramStart"/>
       <w:r>
         <w:rPr>
           <w:rFonts w:ascii="Menlo" w:hAnsi="Menlo" w:cs="Menlo"/>
@@ -803,17 +749,862 @@
         </w:rPr>
         <w:t>n</w:t>
       </w:r>
+      <w:r>
+        <w:rPr>
+          <w:rFonts w:ascii="Menlo" w:hAnsi="Menlo" w:cs="Menlo"/>
+          <w:color w:val="CCCCCC"/>
+          <w:sz w:val="18"/>
+          <w:szCs w:val="18"/>
+        </w:rPr>
+        <w:t>)</w:t>
+      </w:r>
+      <w:r>
+        <w:rPr>
+          <w:rFonts w:ascii="Menlo" w:hAnsi="Menlo" w:cs="Menlo"/>
+          <w:color w:val="CCCCCC"/>
+          <w:sz w:val="18"/>
+          <w:szCs w:val="18"/>
+        </w:rPr>
+        <w:t>=</w:t>
+      </w:r>
+      <w:proofErr w:type="gramEnd"/>
+      <w:r>
+        <w:rPr>
+          <w:rFonts w:ascii="Menlo" w:hAnsi="Menlo" w:cs="Menlo"/>
+          <w:color w:val="CCCCCC"/>
+          <w:sz w:val="18"/>
+          <w:szCs w:val="18"/>
+        </w:rPr>
+        <w:t>0</w:t>
+      </w:r>
+      <w:r>
+        <w:rPr>
+          <w:rFonts w:ascii="Menlo" w:hAnsi="Menlo" w:cs="Menlo"/>
+          <w:color w:val="CCCCCC"/>
+          <w:sz w:val="18"/>
+          <w:szCs w:val="18"/>
+        </w:rPr>
+        <w:t>;</w:t>
+      </w:r>
+    </w:p>
+    <w:p>
+      <w:pPr>
+        <w:shd w:val="clear" w:color="auto" w:fill="1F1F1F"/>
+        <w:spacing w:line="270" w:lineRule="atLeast"/>
+        <w:rPr>
+          <w:rFonts w:ascii="Menlo" w:hAnsi="Menlo" w:cs="Menlo"/>
+          <w:color w:val="CCCCCC"/>
+          <w:sz w:val="18"/>
+          <w:szCs w:val="18"/>
+        </w:rPr>
+      </w:pPr>
+      <w:r>
+        <w:rPr>
+          <w:rFonts w:ascii="Menlo" w:hAnsi="Menlo" w:cs="Menlo"/>
+          <w:color w:val="CCCCCC"/>
+          <w:sz w:val="18"/>
+          <w:szCs w:val="18"/>
+        </w:rPr>
+        <w:t xml:space="preserve">    </w:t>
+      </w:r>
+      <w:r>
+        <w:rPr>
+          <w:rFonts w:ascii="Menlo" w:hAnsi="Menlo" w:cs="Menlo"/>
+          <w:color w:val="569CD6"/>
+          <w:sz w:val="18"/>
+          <w:szCs w:val="18"/>
+        </w:rPr>
+        <w:t>void</w:t>
+      </w:r>
+      <w:r>
+        <w:rPr>
+          <w:rFonts w:ascii="Menlo" w:hAnsi="Menlo" w:cs="Menlo"/>
+          <w:color w:val="CCCCCC"/>
+          <w:sz w:val="18"/>
+          <w:szCs w:val="18"/>
+        </w:rPr>
+        <w:t xml:space="preserve"> </w:t>
+      </w:r>
+      <w:r>
+        <w:rPr>
+          <w:rFonts w:ascii="Menlo" w:hAnsi="Menlo" w:cs="Menlo"/>
+          <w:color w:val="DCDCAA"/>
+          <w:sz w:val="18"/>
+          <w:szCs w:val="18"/>
+        </w:rPr>
+        <w:t>shrink</w:t>
+      </w:r>
+      <w:r>
+        <w:rPr>
+          <w:rFonts w:ascii="Menlo" w:hAnsi="Menlo" w:cs="Menlo"/>
+          <w:color w:val="CCCCCC"/>
+          <w:sz w:val="18"/>
+          <w:szCs w:val="18"/>
+        </w:rPr>
+        <w:t xml:space="preserve"> (</w:t>
+      </w:r>
+      <w:r>
+        <w:rPr>
+          <w:rFonts w:ascii="Menlo" w:hAnsi="Menlo" w:cs="Menlo"/>
+          <w:color w:val="569CD6"/>
+          <w:sz w:val="18"/>
+          <w:szCs w:val="18"/>
+        </w:rPr>
+        <w:t>int</w:t>
+      </w:r>
+      <w:r>
+        <w:rPr>
+          <w:rFonts w:ascii="Menlo" w:hAnsi="Menlo" w:cs="Menlo"/>
+          <w:color w:val="CCCCCC"/>
+          <w:sz w:val="18"/>
+          <w:szCs w:val="18"/>
+        </w:rPr>
+        <w:t xml:space="preserve"> </w:t>
+      </w:r>
       <w:proofErr w:type="gramStart"/>
       <w:r>
         <w:rPr>
           <w:rFonts w:ascii="Menlo" w:hAnsi="Menlo" w:cs="Menlo"/>
+          <w:color w:val="9CDCFE"/>
+          <w:sz w:val="18"/>
+          <w:szCs w:val="18"/>
+        </w:rPr>
+        <w:t>n</w:t>
+      </w:r>
+      <w:r>
+        <w:rPr>
+          <w:rFonts w:ascii="Menlo" w:hAnsi="Menlo" w:cs="Menlo"/>
+          <w:color w:val="CCCCCC"/>
+          <w:sz w:val="18"/>
+          <w:szCs w:val="18"/>
+        </w:rPr>
+        <w:t>)</w:t>
+      </w:r>
+      <w:r>
+        <w:rPr>
+          <w:rFonts w:ascii="Menlo" w:hAnsi="Menlo" w:cs="Menlo"/>
+          <w:color w:val="CCCCCC"/>
+          <w:sz w:val="18"/>
+          <w:szCs w:val="18"/>
+        </w:rPr>
+        <w:t>=</w:t>
+      </w:r>
+      <w:proofErr w:type="gramEnd"/>
+      <w:r>
+        <w:rPr>
+          <w:rFonts w:ascii="Menlo" w:hAnsi="Menlo" w:cs="Menlo"/>
+          <w:color w:val="CCCCCC"/>
+          <w:sz w:val="18"/>
+          <w:szCs w:val="18"/>
+        </w:rPr>
+        <w:t>0</w:t>
+      </w:r>
+      <w:r>
+        <w:rPr>
+          <w:rFonts w:ascii="Menlo" w:hAnsi="Menlo" w:cs="Menlo"/>
+          <w:color w:val="CCCCCC"/>
+          <w:sz w:val="18"/>
+          <w:szCs w:val="18"/>
+        </w:rPr>
+        <w:t>;</w:t>
+      </w:r>
+    </w:p>
+    <w:p>
+      <w:pPr>
+        <w:shd w:val="clear" w:color="auto" w:fill="1F1F1F"/>
+        <w:spacing w:line="270" w:lineRule="atLeast"/>
+        <w:rPr>
+          <w:rFonts w:ascii="Menlo" w:hAnsi="Menlo" w:cs="Menlo"/>
+          <w:color w:val="CCCCCC"/>
+          <w:sz w:val="18"/>
+          <w:szCs w:val="18"/>
+        </w:rPr>
+      </w:pPr>
+      <w:r>
+        <w:rPr>
+          <w:rFonts w:ascii="Menlo" w:hAnsi="Menlo" w:cs="Menlo"/>
+          <w:color w:val="CCCCCC"/>
+          <w:sz w:val="18"/>
+          <w:szCs w:val="18"/>
+        </w:rPr>
+        <w:t>};</w:t>
+      </w:r>
+    </w:p>
+    <w:p>
+      <w:pPr>
+        <w:shd w:val="clear" w:color="auto" w:fill="1F1F1F"/>
+        <w:spacing w:line="270" w:lineRule="atLeast"/>
+        <w:rPr>
+          <w:rFonts w:ascii="Menlo" w:hAnsi="Menlo" w:cs="Menlo"/>
+          <w:color w:val="CCCCCC"/>
+          <w:sz w:val="18"/>
+          <w:szCs w:val="18"/>
+        </w:rPr>
+      </w:pPr>
+    </w:p>
+    <w:p>
+      <w:pPr>
+        <w:shd w:val="clear" w:color="auto" w:fill="1F1F1F"/>
+        <w:spacing w:line="270" w:lineRule="atLeast"/>
+        <w:rPr>
+          <w:rFonts w:ascii="Menlo" w:hAnsi="Menlo" w:cs="Menlo"/>
+          <w:color w:val="CCCCCC"/>
+          <w:sz w:val="18"/>
+          <w:szCs w:val="18"/>
+        </w:rPr>
+      </w:pPr>
+      <w:r>
+        <w:rPr>
+          <w:rFonts w:ascii="Menlo" w:hAnsi="Menlo" w:cs="Menlo"/>
+          <w:color w:val="569CD6"/>
+          <w:sz w:val="18"/>
+          <w:szCs w:val="18"/>
+        </w:rPr>
+        <w:t>class</w:t>
+      </w:r>
+      <w:r>
+        <w:rPr>
+          <w:rFonts w:ascii="Menlo" w:hAnsi="Menlo" w:cs="Menlo"/>
+          <w:color w:val="CCCCCC"/>
+          <w:sz w:val="18"/>
+          <w:szCs w:val="18"/>
+        </w:rPr>
+        <w:t xml:space="preserve"> </w:t>
+      </w:r>
+      <w:r>
+        <w:rPr>
+          <w:rFonts w:ascii="Menlo" w:hAnsi="Menlo" w:cs="Menlo"/>
+          <w:color w:val="4EC9B0"/>
+          <w:sz w:val="18"/>
+          <w:szCs w:val="18"/>
+        </w:rPr>
+        <w:t>Vehicle</w:t>
+      </w:r>
+      <w:r>
+        <w:rPr>
+          <w:rFonts w:ascii="Menlo" w:hAnsi="Menlo" w:cs="Menlo"/>
+          <w:color w:val="CCCCCC"/>
+          <w:sz w:val="18"/>
+          <w:szCs w:val="18"/>
+        </w:rPr>
+        <w:t xml:space="preserve">: </w:t>
+      </w:r>
+      <w:r>
+        <w:rPr>
+          <w:rFonts w:ascii="Menlo" w:hAnsi="Menlo" w:cs="Menlo"/>
+          <w:color w:val="569CD6"/>
+          <w:sz w:val="18"/>
+          <w:szCs w:val="18"/>
+        </w:rPr>
+        <w:t>public</w:t>
+      </w:r>
+      <w:r>
+        <w:rPr>
+          <w:rFonts w:ascii="Menlo" w:hAnsi="Menlo" w:cs="Menlo"/>
+          <w:color w:val="CCCCCC"/>
+          <w:sz w:val="18"/>
+          <w:szCs w:val="18"/>
+        </w:rPr>
+        <w:t xml:space="preserve"> </w:t>
+      </w:r>
+      <w:proofErr w:type="spellStart"/>
+      <w:r>
+        <w:rPr>
+          <w:rFonts w:ascii="Menlo" w:hAnsi="Menlo" w:cs="Menlo"/>
+          <w:color w:val="4EC9B0"/>
+          <w:sz w:val="18"/>
+          <w:szCs w:val="18"/>
+        </w:rPr>
+        <w:t>Resizeable</w:t>
+      </w:r>
+      <w:proofErr w:type="spellEnd"/>
+      <w:r>
+        <w:rPr>
+          <w:rFonts w:ascii="Menlo" w:hAnsi="Menlo" w:cs="Menlo"/>
+          <w:color w:val="CCCCCC"/>
+          <w:sz w:val="18"/>
+          <w:szCs w:val="18"/>
+        </w:rPr>
+        <w:t xml:space="preserve">, </w:t>
+      </w:r>
+      <w:r>
+        <w:rPr>
+          <w:rFonts w:ascii="Menlo" w:hAnsi="Menlo" w:cs="Menlo"/>
+          <w:color w:val="569CD6"/>
+          <w:sz w:val="18"/>
+          <w:szCs w:val="18"/>
+        </w:rPr>
+        <w:t>public</w:t>
+      </w:r>
+      <w:r>
+        <w:rPr>
+          <w:rFonts w:ascii="Menlo" w:hAnsi="Menlo" w:cs="Menlo"/>
+          <w:color w:val="CCCCCC"/>
+          <w:sz w:val="18"/>
+          <w:szCs w:val="18"/>
+        </w:rPr>
+        <w:t xml:space="preserve"> </w:t>
+      </w:r>
+      <w:proofErr w:type="gramStart"/>
+      <w:r>
+        <w:rPr>
+          <w:rFonts w:ascii="Menlo" w:hAnsi="Menlo" w:cs="Menlo"/>
+          <w:color w:val="4EC9B0"/>
+          <w:sz w:val="18"/>
+          <w:szCs w:val="18"/>
+        </w:rPr>
+        <w:t>Removeable</w:t>
+      </w:r>
+      <w:r>
+        <w:rPr>
+          <w:rFonts w:ascii="Menlo" w:hAnsi="Menlo" w:cs="Menlo"/>
+          <w:color w:val="CCCCCC"/>
+          <w:sz w:val="18"/>
+          <w:szCs w:val="18"/>
+        </w:rPr>
+        <w:t>{</w:t>
+      </w:r>
+      <w:r>
+        <w:rPr>
+          <w:rFonts w:ascii="Menlo" w:hAnsi="Menlo" w:cs="Menlo"/>
+          <w:color w:val="6A9955"/>
+          <w:sz w:val="18"/>
+          <w:szCs w:val="18"/>
+        </w:rPr>
+        <w:t xml:space="preserve"> /</w:t>
+      </w:r>
+      <w:proofErr w:type="gramEnd"/>
+      <w:r>
+        <w:rPr>
+          <w:rFonts w:ascii="Menlo" w:hAnsi="Menlo" w:cs="Menlo"/>
+          <w:color w:val="6A9955"/>
+          <w:sz w:val="18"/>
+          <w:szCs w:val="18"/>
+        </w:rPr>
+        <w:t>/ this class is abstract</w:t>
+      </w:r>
+    </w:p>
+    <w:p>
+      <w:pPr>
+        <w:shd w:val="clear" w:color="auto" w:fill="1F1F1F"/>
+        <w:spacing w:line="270" w:lineRule="atLeast"/>
+        <w:rPr>
+          <w:rFonts w:ascii="Menlo" w:hAnsi="Menlo" w:cs="Menlo"/>
+          <w:color w:val="CCCCCC"/>
+          <w:sz w:val="18"/>
+          <w:szCs w:val="18"/>
+        </w:rPr>
+      </w:pPr>
+    </w:p>
+    <w:p>
+      <w:pPr>
+        <w:shd w:val="clear" w:color="auto" w:fill="1F1F1F"/>
+        <w:spacing w:line="270" w:lineRule="atLeast"/>
+        <w:rPr>
+          <w:rFonts w:ascii="Menlo" w:hAnsi="Menlo" w:cs="Menlo"/>
+          <w:color w:val="CCCCCC"/>
+          <w:sz w:val="18"/>
+          <w:szCs w:val="18"/>
+        </w:rPr>
+      </w:pPr>
+      <w:r>
+        <w:rPr>
+          <w:rFonts w:ascii="Menlo" w:hAnsi="Menlo" w:cs="Menlo"/>
+          <w:color w:val="569CD6"/>
+          <w:sz w:val="18"/>
+          <w:szCs w:val="18"/>
+        </w:rPr>
+        <w:t>protected:</w:t>
+      </w:r>
+    </w:p>
+    <w:p>
+      <w:pPr>
+        <w:shd w:val="clear" w:color="auto" w:fill="1F1F1F"/>
+        <w:spacing w:line="270" w:lineRule="atLeast"/>
+        <w:rPr>
+          <w:rFonts w:ascii="Menlo" w:hAnsi="Menlo" w:cs="Menlo"/>
+          <w:color w:val="CCCCCC"/>
+          <w:sz w:val="18"/>
+          <w:szCs w:val="18"/>
+        </w:rPr>
+      </w:pPr>
+      <w:r>
+        <w:rPr>
+          <w:rFonts w:ascii="Menlo" w:hAnsi="Menlo" w:cs="Menlo"/>
+          <w:color w:val="CCCCCC"/>
+          <w:sz w:val="18"/>
+          <w:szCs w:val="18"/>
+        </w:rPr>
+        <w:t xml:space="preserve">    </w:t>
+      </w:r>
+      <w:r>
+        <w:rPr>
+          <w:rFonts w:ascii="Menlo" w:hAnsi="Menlo" w:cs="Menlo"/>
+          <w:color w:val="4EC9B0"/>
+          <w:sz w:val="18"/>
+          <w:szCs w:val="18"/>
+        </w:rPr>
+        <w:t>string</w:t>
+      </w:r>
+      <w:r>
+        <w:rPr>
+          <w:rFonts w:ascii="Menlo" w:hAnsi="Menlo" w:cs="Menlo"/>
+          <w:color w:val="CCCCCC"/>
+          <w:sz w:val="18"/>
+          <w:szCs w:val="18"/>
+        </w:rPr>
+        <w:t xml:space="preserve"> </w:t>
+      </w:r>
+      <w:r>
+        <w:rPr>
+          <w:rFonts w:ascii="Menlo" w:hAnsi="Menlo" w:cs="Menlo"/>
+          <w:color w:val="9CDCFE"/>
+          <w:sz w:val="18"/>
+          <w:szCs w:val="18"/>
+        </w:rPr>
+        <w:t>name</w:t>
+      </w:r>
+      <w:r>
+        <w:rPr>
+          <w:rFonts w:ascii="Menlo" w:hAnsi="Menlo" w:cs="Menlo"/>
+          <w:color w:val="CCCCCC"/>
+          <w:sz w:val="18"/>
+          <w:szCs w:val="18"/>
+        </w:rPr>
+        <w:t>;</w:t>
+      </w:r>
+    </w:p>
+    <w:p>
+      <w:pPr>
+        <w:shd w:val="clear" w:color="auto" w:fill="1F1F1F"/>
+        <w:spacing w:line="270" w:lineRule="atLeast"/>
+        <w:rPr>
+          <w:rFonts w:ascii="Menlo" w:hAnsi="Menlo" w:cs="Menlo"/>
+          <w:color w:val="CCCCCC"/>
+          <w:sz w:val="18"/>
+          <w:szCs w:val="18"/>
+        </w:rPr>
+      </w:pPr>
+    </w:p>
+    <w:p>
+      <w:pPr>
+        <w:shd w:val="clear" w:color="auto" w:fill="1F1F1F"/>
+        <w:spacing w:line="270" w:lineRule="atLeast"/>
+        <w:rPr>
+          <w:rFonts w:ascii="Menlo" w:hAnsi="Menlo" w:cs="Menlo"/>
+          <w:color w:val="CCCCCC"/>
+          <w:sz w:val="18"/>
+          <w:szCs w:val="18"/>
+        </w:rPr>
+      </w:pPr>
+      <w:r>
+        <w:rPr>
+          <w:rFonts w:ascii="Menlo" w:hAnsi="Menlo" w:cs="Menlo"/>
+          <w:color w:val="569CD6"/>
+          <w:sz w:val="18"/>
+          <w:szCs w:val="18"/>
+        </w:rPr>
+        <w:t>public:</w:t>
+      </w:r>
+    </w:p>
+    <w:p>
+      <w:pPr>
+        <w:shd w:val="clear" w:color="auto" w:fill="1F1F1F"/>
+        <w:spacing w:line="270" w:lineRule="atLeast"/>
+        <w:rPr>
+          <w:rFonts w:ascii="Menlo" w:hAnsi="Menlo" w:cs="Menlo"/>
+          <w:color w:val="CCCCCC"/>
+          <w:sz w:val="18"/>
+          <w:szCs w:val="18"/>
+        </w:rPr>
+      </w:pPr>
+      <w:r>
+        <w:rPr>
+          <w:rFonts w:ascii="Menlo" w:hAnsi="Menlo" w:cs="Menlo"/>
+          <w:color w:val="CCCCCC"/>
+          <w:sz w:val="18"/>
+          <w:szCs w:val="18"/>
+        </w:rPr>
+        <w:t xml:space="preserve">    </w:t>
+      </w:r>
+      <w:proofErr w:type="gramStart"/>
+      <w:r>
+        <w:rPr>
+          <w:rFonts w:ascii="Menlo" w:hAnsi="Menlo" w:cs="Menlo"/>
+          <w:color w:val="DCDCAA"/>
+          <w:sz w:val="18"/>
+          <w:szCs w:val="18"/>
+        </w:rPr>
+        <w:t>Vehicle</w:t>
+      </w:r>
+      <w:r>
+        <w:rPr>
+          <w:rFonts w:ascii="Menlo" w:hAnsi="Menlo" w:cs="Menlo"/>
+          <w:color w:val="CCCCCC"/>
+          <w:sz w:val="18"/>
+          <w:szCs w:val="18"/>
+        </w:rPr>
+        <w:t>(</w:t>
+      </w:r>
+      <w:proofErr w:type="gramEnd"/>
+      <w:r>
+        <w:rPr>
+          <w:rFonts w:ascii="Menlo" w:hAnsi="Menlo" w:cs="Menlo"/>
+          <w:color w:val="4EC9B0"/>
+          <w:sz w:val="18"/>
+          <w:szCs w:val="18"/>
+        </w:rPr>
+        <w:t>string</w:t>
+      </w:r>
+      <w:r>
+        <w:rPr>
+          <w:rFonts w:ascii="Menlo" w:hAnsi="Menlo" w:cs="Menlo"/>
+          <w:color w:val="CCCCCC"/>
+          <w:sz w:val="18"/>
+          <w:szCs w:val="18"/>
+        </w:rPr>
+        <w:t xml:space="preserve"> </w:t>
+      </w:r>
+      <w:r>
+        <w:rPr>
+          <w:rFonts w:ascii="Menlo" w:hAnsi="Menlo" w:cs="Menlo"/>
+          <w:color w:val="9CDCFE"/>
+          <w:sz w:val="18"/>
+          <w:szCs w:val="18"/>
+        </w:rPr>
+        <w:t>name</w:t>
+      </w:r>
+      <w:r>
+        <w:rPr>
+          <w:rFonts w:ascii="Menlo" w:hAnsi="Menlo" w:cs="Menlo"/>
           <w:color w:val="CCCCCC"/>
           <w:sz w:val="18"/>
           <w:szCs w:val="18"/>
         </w:rPr>
         <w:t>);</w:t>
       </w:r>
+    </w:p>
+    <w:p>
+      <w:pPr>
+        <w:shd w:val="clear" w:color="auto" w:fill="1F1F1F"/>
+        <w:spacing w:line="270" w:lineRule="atLeast"/>
+        <w:rPr>
+          <w:rFonts w:ascii="Menlo" w:hAnsi="Menlo" w:cs="Menlo"/>
+          <w:color w:val="CCCCCC"/>
+          <w:sz w:val="18"/>
+          <w:szCs w:val="18"/>
+        </w:rPr>
+      </w:pPr>
+      <w:r>
+        <w:rPr>
+          <w:rFonts w:ascii="Menlo" w:hAnsi="Menlo" w:cs="Menlo"/>
+          <w:color w:val="CCCCCC"/>
+          <w:sz w:val="18"/>
+          <w:szCs w:val="18"/>
+        </w:rPr>
+        <w:t xml:space="preserve">    </w:t>
+      </w:r>
+      <w:r>
+        <w:rPr>
+          <w:rFonts w:ascii="Menlo" w:hAnsi="Menlo" w:cs="Menlo"/>
+          <w:color w:val="569CD6"/>
+          <w:sz w:val="18"/>
+          <w:szCs w:val="18"/>
+        </w:rPr>
+        <w:t>virtual</w:t>
+      </w:r>
+      <w:r>
+        <w:rPr>
+          <w:rFonts w:ascii="Menlo" w:hAnsi="Menlo" w:cs="Menlo"/>
+          <w:color w:val="CCCCCC"/>
+          <w:sz w:val="18"/>
+          <w:szCs w:val="18"/>
+        </w:rPr>
+        <w:t xml:space="preserve"> </w:t>
+      </w:r>
+      <w:r>
+        <w:rPr>
+          <w:rFonts w:ascii="Menlo" w:hAnsi="Menlo" w:cs="Menlo"/>
+          <w:color w:val="569CD6"/>
+          <w:sz w:val="18"/>
+          <w:szCs w:val="18"/>
+        </w:rPr>
+        <w:t>void</w:t>
+      </w:r>
+      <w:r>
+        <w:rPr>
+          <w:rFonts w:ascii="Menlo" w:hAnsi="Menlo" w:cs="Menlo"/>
+          <w:color w:val="CCCCCC"/>
+          <w:sz w:val="18"/>
+          <w:szCs w:val="18"/>
+        </w:rPr>
+        <w:t xml:space="preserve"> </w:t>
+      </w:r>
+      <w:proofErr w:type="gramStart"/>
+      <w:r>
+        <w:rPr>
+          <w:rFonts w:ascii="Menlo" w:hAnsi="Menlo" w:cs="Menlo"/>
+          <w:color w:val="DCDCAA"/>
+          <w:sz w:val="18"/>
+          <w:szCs w:val="18"/>
+        </w:rPr>
+        <w:t>move</w:t>
+      </w:r>
+      <w:r>
+        <w:rPr>
+          <w:rFonts w:ascii="Menlo" w:hAnsi="Menlo" w:cs="Menlo"/>
+          <w:color w:val="CCCCCC"/>
+          <w:sz w:val="18"/>
+          <w:szCs w:val="18"/>
+        </w:rPr>
+        <w:t>(</w:t>
+      </w:r>
       <w:proofErr w:type="gramEnd"/>
+      <w:r>
+        <w:rPr>
+          <w:rFonts w:ascii="Menlo" w:hAnsi="Menlo" w:cs="Menlo"/>
+          <w:color w:val="CCCCCC"/>
+          <w:sz w:val="18"/>
+          <w:szCs w:val="18"/>
+        </w:rPr>
+        <w:t xml:space="preserve">) </w:t>
+      </w:r>
+      <w:r>
+        <w:rPr>
+          <w:rFonts w:ascii="Menlo" w:hAnsi="Menlo" w:cs="Menlo"/>
+          <w:color w:val="D4D4D4"/>
+          <w:sz w:val="18"/>
+          <w:szCs w:val="18"/>
+        </w:rPr>
+        <w:t>=</w:t>
+      </w:r>
+      <w:r>
+        <w:rPr>
+          <w:rFonts w:ascii="Menlo" w:hAnsi="Menlo" w:cs="Menlo"/>
+          <w:color w:val="CCCCCC"/>
+          <w:sz w:val="18"/>
+          <w:szCs w:val="18"/>
+        </w:rPr>
+        <w:t xml:space="preserve"> </w:t>
+      </w:r>
+      <w:r>
+        <w:rPr>
+          <w:rFonts w:ascii="Menlo" w:hAnsi="Menlo" w:cs="Menlo"/>
+          <w:color w:val="B5CEA8"/>
+          <w:sz w:val="18"/>
+          <w:szCs w:val="18"/>
+        </w:rPr>
+        <w:t>0</w:t>
+      </w:r>
+      <w:r>
+        <w:rPr>
+          <w:rFonts w:ascii="Menlo" w:hAnsi="Menlo" w:cs="Menlo"/>
+          <w:color w:val="CCCCCC"/>
+          <w:sz w:val="18"/>
+          <w:szCs w:val="18"/>
+        </w:rPr>
+        <w:t>;</w:t>
+      </w:r>
+      <w:r>
+        <w:rPr>
+          <w:rFonts w:ascii="Menlo" w:hAnsi="Menlo" w:cs="Menlo"/>
+          <w:color w:val="6A9955"/>
+          <w:sz w:val="18"/>
+          <w:szCs w:val="18"/>
+        </w:rPr>
+        <w:t xml:space="preserve"> // pure virtual</w:t>
+      </w:r>
+    </w:p>
+    <w:p>
+      <w:pPr>
+        <w:shd w:val="clear" w:color="auto" w:fill="1F1F1F"/>
+        <w:spacing w:line="270" w:lineRule="atLeast"/>
+        <w:rPr>
+          <w:rFonts w:ascii="Menlo" w:hAnsi="Menlo" w:cs="Menlo"/>
+          <w:color w:val="CCCCCC"/>
+          <w:sz w:val="18"/>
+          <w:szCs w:val="18"/>
+        </w:rPr>
+      </w:pPr>
+    </w:p>
+    <w:p>
+      <w:pPr>
+        <w:shd w:val="clear" w:color="auto" w:fill="1F1F1F"/>
+        <w:spacing w:line="270" w:lineRule="atLeast"/>
+        <w:rPr>
+          <w:rFonts w:ascii="Menlo" w:hAnsi="Menlo" w:cs="Menlo"/>
+          <w:color w:val="CCCCCC"/>
+          <w:sz w:val="18"/>
+          <w:szCs w:val="18"/>
+        </w:rPr>
+      </w:pPr>
+      <w:r>
+        <w:rPr>
+          <w:rFonts w:ascii="Menlo" w:hAnsi="Menlo" w:cs="Menlo"/>
+          <w:color w:val="CCCCCC"/>
+          <w:sz w:val="18"/>
+          <w:szCs w:val="18"/>
+        </w:rPr>
+        <w:t>};</w:t>
+      </w:r>
+    </w:p>
+    <w:p>
+      <w:pPr>
+        <w:shd w:val="clear" w:color="auto" w:fill="1F1F1F"/>
+        <w:spacing w:line="270" w:lineRule="atLeast"/>
+        <w:rPr>
+          <w:rFonts w:ascii="Menlo" w:hAnsi="Menlo" w:cs="Menlo"/>
+          <w:color w:val="CCCCCC"/>
+          <w:sz w:val="18"/>
+          <w:szCs w:val="18"/>
+        </w:rPr>
+      </w:pPr>
+    </w:p>
+    <w:p>
+      <w:pPr>
+        <w:shd w:val="clear" w:color="auto" w:fill="1F1F1F"/>
+        <w:spacing w:line="270" w:lineRule="atLeast"/>
+        <w:rPr>
+          <w:rFonts w:ascii="Menlo" w:hAnsi="Menlo" w:cs="Menlo"/>
+          <w:color w:val="CCCCCC"/>
+          <w:sz w:val="18"/>
+          <w:szCs w:val="18"/>
+        </w:rPr>
+      </w:pPr>
+      <w:r>
+        <w:rPr>
+          <w:rFonts w:ascii="Menlo" w:hAnsi="Menlo" w:cs="Menlo"/>
+          <w:color w:val="569CD6"/>
+          <w:sz w:val="18"/>
+          <w:szCs w:val="18"/>
+        </w:rPr>
+        <w:t>class</w:t>
+      </w:r>
+      <w:r>
+        <w:rPr>
+          <w:rFonts w:ascii="Menlo" w:hAnsi="Menlo" w:cs="Menlo"/>
+          <w:color w:val="CCCCCC"/>
+          <w:sz w:val="18"/>
+          <w:szCs w:val="18"/>
+        </w:rPr>
+        <w:t xml:space="preserve"> </w:t>
+      </w:r>
+      <w:r>
+        <w:rPr>
+          <w:rFonts w:ascii="Menlo" w:hAnsi="Menlo" w:cs="Menlo"/>
+          <w:color w:val="4EC9B0"/>
+          <w:sz w:val="18"/>
+          <w:szCs w:val="18"/>
+        </w:rPr>
+        <w:t>Car</w:t>
+      </w:r>
+      <w:r>
+        <w:rPr>
+          <w:rFonts w:ascii="Menlo" w:hAnsi="Menlo" w:cs="Menlo"/>
+          <w:color w:val="CCCCCC"/>
+          <w:sz w:val="18"/>
+          <w:szCs w:val="18"/>
+        </w:rPr>
+        <w:t xml:space="preserve"> </w:t>
+      </w:r>
+      <w:proofErr w:type="gramStart"/>
+      <w:r>
+        <w:rPr>
+          <w:rFonts w:ascii="Menlo" w:hAnsi="Menlo" w:cs="Menlo"/>
+          <w:color w:val="569CD6"/>
+          <w:sz w:val="18"/>
+          <w:szCs w:val="18"/>
+        </w:rPr>
+        <w:t>final</w:t>
+      </w:r>
+      <w:r>
+        <w:rPr>
+          <w:rFonts w:ascii="Menlo" w:hAnsi="Menlo" w:cs="Menlo"/>
+          <w:color w:val="CCCCCC"/>
+          <w:sz w:val="18"/>
+          <w:szCs w:val="18"/>
+        </w:rPr>
+        <w:t xml:space="preserve"> :</w:t>
+      </w:r>
+      <w:proofErr w:type="gramEnd"/>
+      <w:r>
+        <w:rPr>
+          <w:rFonts w:ascii="Menlo" w:hAnsi="Menlo" w:cs="Menlo"/>
+          <w:color w:val="CCCCCC"/>
+          <w:sz w:val="18"/>
+          <w:szCs w:val="18"/>
+        </w:rPr>
+        <w:t xml:space="preserve"> </w:t>
+      </w:r>
+      <w:r>
+        <w:rPr>
+          <w:rFonts w:ascii="Menlo" w:hAnsi="Menlo" w:cs="Menlo"/>
+          <w:color w:val="569CD6"/>
+          <w:sz w:val="18"/>
+          <w:szCs w:val="18"/>
+        </w:rPr>
+        <w:t>public</w:t>
+      </w:r>
+      <w:r>
+        <w:rPr>
+          <w:rFonts w:ascii="Menlo" w:hAnsi="Menlo" w:cs="Menlo"/>
+          <w:color w:val="CCCCCC"/>
+          <w:sz w:val="18"/>
+          <w:szCs w:val="18"/>
+        </w:rPr>
+        <w:t xml:space="preserve"> </w:t>
+      </w:r>
+      <w:r>
+        <w:rPr>
+          <w:rFonts w:ascii="Menlo" w:hAnsi="Menlo" w:cs="Menlo"/>
+          <w:color w:val="4EC9B0"/>
+          <w:sz w:val="18"/>
+          <w:szCs w:val="18"/>
+        </w:rPr>
+        <w:t>Vehicle</w:t>
+      </w:r>
+      <w:r>
+        <w:rPr>
+          <w:rFonts w:ascii="Menlo" w:hAnsi="Menlo" w:cs="Menlo"/>
+          <w:color w:val="CCCCCC"/>
+          <w:sz w:val="18"/>
+          <w:szCs w:val="18"/>
+        </w:rPr>
+        <w:t>{</w:t>
+      </w:r>
+    </w:p>
+    <w:p>
+      <w:pPr>
+        <w:shd w:val="clear" w:color="auto" w:fill="1F1F1F"/>
+        <w:spacing w:line="270" w:lineRule="atLeast"/>
+        <w:rPr>
+          <w:rFonts w:ascii="Menlo" w:hAnsi="Menlo" w:cs="Menlo"/>
+          <w:color w:val="CCCCCC"/>
+          <w:sz w:val="18"/>
+          <w:szCs w:val="18"/>
+        </w:rPr>
+      </w:pPr>
+    </w:p>
+    <w:p>
+      <w:pPr>
+        <w:shd w:val="clear" w:color="auto" w:fill="1F1F1F"/>
+        <w:spacing w:line="270" w:lineRule="atLeast"/>
+        <w:rPr>
+          <w:rFonts w:ascii="Menlo" w:hAnsi="Menlo" w:cs="Menlo"/>
+          <w:color w:val="CCCCCC"/>
+          <w:sz w:val="18"/>
+          <w:szCs w:val="18"/>
+        </w:rPr>
+      </w:pPr>
+      <w:r>
+        <w:rPr>
+          <w:rFonts w:ascii="Menlo" w:hAnsi="Menlo" w:cs="Menlo"/>
+          <w:color w:val="569CD6"/>
+          <w:sz w:val="18"/>
+          <w:szCs w:val="18"/>
+        </w:rPr>
+        <w:t>private:</w:t>
+      </w:r>
     </w:p>
     <w:p>
       <w:pPr>
@@ -842,6 +1633,96 @@
           <w:sz w:val="18"/>
           <w:szCs w:val="18"/>
         </w:rPr>
+        <w:t>int</w:t>
+      </w:r>
+      <w:r>
+        <w:rPr>
+          <w:rFonts w:ascii="Menlo" w:hAnsi="Menlo" w:cs="Menlo"/>
+          <w:color w:val="CCCCCC"/>
+          <w:sz w:val="18"/>
+          <w:szCs w:val="18"/>
+        </w:rPr>
+        <w:t xml:space="preserve"> </w:t>
+      </w:r>
+      <w:r>
+        <w:rPr>
+          <w:rFonts w:ascii="Menlo" w:hAnsi="Menlo" w:cs="Menlo"/>
+          <w:color w:val="9CDCFE"/>
+          <w:sz w:val="18"/>
+          <w:szCs w:val="18"/>
+        </w:rPr>
+        <w:t>seats</w:t>
+      </w:r>
+      <w:r>
+        <w:rPr>
+          <w:rFonts w:ascii="Menlo" w:hAnsi="Menlo" w:cs="Menlo"/>
+          <w:color w:val="CCCCCC"/>
+          <w:sz w:val="18"/>
+          <w:szCs w:val="18"/>
+        </w:rPr>
+        <w:t>;</w:t>
+      </w:r>
+    </w:p>
+    <w:p>
+      <w:pPr>
+        <w:shd w:val="clear" w:color="auto" w:fill="1F1F1F"/>
+        <w:spacing w:line="270" w:lineRule="atLeast"/>
+        <w:rPr>
+          <w:rFonts w:ascii="Menlo" w:hAnsi="Menlo" w:cs="Menlo"/>
+          <w:color w:val="CCCCCC"/>
+          <w:sz w:val="18"/>
+          <w:szCs w:val="18"/>
+        </w:rPr>
+      </w:pPr>
+    </w:p>
+    <w:p>
+      <w:pPr>
+        <w:shd w:val="clear" w:color="auto" w:fill="1F1F1F"/>
+        <w:spacing w:line="270" w:lineRule="atLeast"/>
+        <w:rPr>
+          <w:rFonts w:ascii="Menlo" w:hAnsi="Menlo" w:cs="Menlo"/>
+          <w:color w:val="CCCCCC"/>
+          <w:sz w:val="18"/>
+          <w:szCs w:val="18"/>
+        </w:rPr>
+      </w:pPr>
+      <w:r>
+        <w:rPr>
+          <w:rFonts w:ascii="Menlo" w:hAnsi="Menlo" w:cs="Menlo"/>
+          <w:color w:val="569CD6"/>
+          <w:sz w:val="18"/>
+          <w:szCs w:val="18"/>
+        </w:rPr>
+        <w:t>public:</w:t>
+      </w:r>
+    </w:p>
+    <w:p>
+      <w:pPr>
+        <w:shd w:val="clear" w:color="auto" w:fill="1F1F1F"/>
+        <w:spacing w:line="270" w:lineRule="atLeast"/>
+        <w:rPr>
+          <w:rFonts w:ascii="Menlo" w:hAnsi="Menlo" w:cs="Menlo"/>
+          <w:color w:val="CCCCCC"/>
+          <w:sz w:val="18"/>
+          <w:szCs w:val="18"/>
+        </w:rPr>
+      </w:pPr>
+      <w:r>
+        <w:rPr>
+          <w:rFonts w:ascii="Menlo" w:hAnsi="Menlo" w:cs="Menlo"/>
+          <w:color w:val="CCCCCC"/>
+          <w:sz w:val="18"/>
+          <w:szCs w:val="18"/>
+        </w:rPr>
+        <w:t xml:space="preserve">    </w:t>
+      </w:r>
+      <w:r>
+        <w:rPr>
+          <w:rFonts w:ascii="Menlo" w:hAnsi="Menlo" w:cs="Menlo"/>
+          <w:color w:val="569CD6"/>
+          <w:sz w:val="18"/>
+          <w:szCs w:val="18"/>
+        </w:rPr>
         <w:t>void</w:t>
       </w:r>
       <w:r>
@@ -853,6 +1734,7 @@
         </w:rPr>
         <w:t xml:space="preserve"> </w:t>
       </w:r>
+      <w:proofErr w:type="gramStart"/>
       <w:r>
         <w:rPr>
           <w:rFonts w:ascii="Menlo" w:hAnsi="Menlo" w:cs="Menlo"/>
@@ -860,17 +1742,72 @@
           <w:sz w:val="18"/>
           <w:szCs w:val="18"/>
         </w:rPr>
-        <w:t>shrink</w:t>
-      </w:r>
-      <w:r>
-        <w:rPr>
-          <w:rFonts w:ascii="Menlo" w:hAnsi="Menlo" w:cs="Menlo"/>
-          <w:color w:val="CCCCCC"/>
-          <w:sz w:val="18"/>
-          <w:szCs w:val="18"/>
-        </w:rPr>
-        <w:t xml:space="preserve"> (</w:t>
-      </w:r>
+        <w:t>turn</w:t>
+      </w:r>
+      <w:r>
+        <w:rPr>
+          <w:rFonts w:ascii="Menlo" w:hAnsi="Menlo" w:cs="Menlo"/>
+          <w:color w:val="CCCCCC"/>
+          <w:sz w:val="18"/>
+          <w:szCs w:val="18"/>
+        </w:rPr>
+        <w:t>(</w:t>
+      </w:r>
+      <w:proofErr w:type="gramEnd"/>
+      <w:r>
+        <w:rPr>
+          <w:rFonts w:ascii="Menlo" w:hAnsi="Menlo" w:cs="Menlo"/>
+          <w:color w:val="CCCCCC"/>
+          <w:sz w:val="18"/>
+          <w:szCs w:val="18"/>
+        </w:rPr>
+        <w:t>);</w:t>
+      </w:r>
+    </w:p>
+    <w:p>
+      <w:pPr>
+        <w:shd w:val="clear" w:color="auto" w:fill="1F1F1F"/>
+        <w:spacing w:line="270" w:lineRule="atLeast"/>
+        <w:rPr>
+          <w:rFonts w:ascii="Menlo" w:hAnsi="Menlo" w:cs="Menlo"/>
+          <w:color w:val="CCCCCC"/>
+          <w:sz w:val="18"/>
+          <w:szCs w:val="18"/>
+        </w:rPr>
+      </w:pPr>
+      <w:r>
+        <w:rPr>
+          <w:rFonts w:ascii="Menlo" w:hAnsi="Menlo" w:cs="Menlo"/>
+          <w:color w:val="CCCCCC"/>
+          <w:sz w:val="18"/>
+          <w:szCs w:val="18"/>
+        </w:rPr>
+        <w:t>};</w:t>
+      </w:r>
+    </w:p>
+    <w:p>
+      <w:pPr>
+        <w:shd w:val="clear" w:color="auto" w:fill="1F1F1F"/>
+        <w:spacing w:line="270" w:lineRule="atLeast"/>
+        <w:rPr>
+          <w:rFonts w:ascii="Menlo" w:hAnsi="Menlo" w:cs="Menlo"/>
+          <w:color w:val="CCCCCC"/>
+          <w:sz w:val="18"/>
+          <w:szCs w:val="18"/>
+        </w:rPr>
+      </w:pPr>
+    </w:p>
+    <w:p>
+      <w:pPr>
+        <w:shd w:val="clear" w:color="auto" w:fill="1F1F1F"/>
+        <w:spacing w:line="270" w:lineRule="atLeast"/>
+        <w:rPr>
+          <w:rFonts w:ascii="Menlo" w:hAnsi="Menlo" w:cs="Menlo"/>
+          <w:color w:val="CCCCCC"/>
+          <w:sz w:val="18"/>
+          <w:szCs w:val="18"/>
+        </w:rPr>
+      </w:pPr>
       <w:r>
         <w:rPr>
           <w:rFonts w:ascii="Menlo" w:hAnsi="Menlo" w:cs="Menlo"/>
@@ -878,7 +1815,8 @@
           <w:sz w:val="18"/>
           <w:szCs w:val="18"/>
         </w:rPr>
-        <w:t>int</w:t>
+        <w:lastRenderedPageBreak/>
+        <w:t>class</w:t>
       </w:r>
       <w:r>
         <w:rPr>
@@ -889,24 +1827,24 @@
         </w:rPr>
         <w:t xml:space="preserve"> </w:t>
       </w:r>
-      <w:r>
-        <w:rPr>
-          <w:rFonts w:ascii="Menlo" w:hAnsi="Menlo" w:cs="Menlo"/>
-          <w:color w:val="9CDCFE"/>
-          <w:sz w:val="18"/>
-          <w:szCs w:val="18"/>
-        </w:rPr>
-        <w:t>n</w:t>
-      </w:r>
       <w:proofErr w:type="gramStart"/>
       <w:r>
         <w:rPr>
           <w:rFonts w:ascii="Menlo" w:hAnsi="Menlo" w:cs="Menlo"/>
-          <w:color w:val="CCCCCC"/>
-          <w:sz w:val="18"/>
-          <w:szCs w:val="18"/>
-        </w:rPr>
-        <w:t>);</w:t>
+          <w:color w:val="4EC9B0"/>
+          <w:sz w:val="18"/>
+          <w:szCs w:val="18"/>
+        </w:rPr>
+        <w:t>Moveable</w:t>
+      </w:r>
+      <w:r>
+        <w:rPr>
+          <w:rFonts w:ascii="Menlo" w:hAnsi="Menlo" w:cs="Menlo"/>
+          <w:color w:val="CCCCCC"/>
+          <w:sz w:val="18"/>
+          <w:szCs w:val="18"/>
+        </w:rPr>
+        <w:t>{</w:t>
       </w:r>
       <w:proofErr w:type="gramEnd"/>
     </w:p>
@@ -936,44 +1874,41 @@
       <w:r>
         <w:rPr>
           <w:rFonts w:ascii="Menlo" w:hAnsi="Menlo" w:cs="Menlo"/>
-          <w:color w:val="CCCCCC"/>
-          <w:sz w:val="18"/>
-          <w:szCs w:val="18"/>
-        </w:rPr>
-        <w:t>};</w:t>
-      </w:r>
-    </w:p>
-    <w:p>
-      <w:pPr>
-        <w:shd w:val="clear" w:color="auto" w:fill="1F1F1F"/>
-        <w:spacing w:line="270" w:lineRule="atLeast"/>
-        <w:rPr>
-          <w:rFonts w:ascii="Menlo" w:hAnsi="Menlo" w:cs="Menlo"/>
-          <w:color w:val="CCCCCC"/>
-          <w:sz w:val="18"/>
-          <w:szCs w:val="18"/>
-        </w:rPr>
-      </w:pPr>
-    </w:p>
-    <w:p>
-      <w:pPr>
-        <w:shd w:val="clear" w:color="auto" w:fill="1F1F1F"/>
-        <w:spacing w:line="270" w:lineRule="atLeast"/>
-        <w:rPr>
-          <w:rFonts w:ascii="Menlo" w:hAnsi="Menlo" w:cs="Menlo"/>
-          <w:color w:val="CCCCCC"/>
-          <w:sz w:val="18"/>
-          <w:szCs w:val="18"/>
-        </w:rPr>
-      </w:pPr>
-      <w:r>
-        <w:rPr>
-          <w:rFonts w:ascii="Menlo" w:hAnsi="Menlo" w:cs="Menlo"/>
           <w:color w:val="569CD6"/>
           <w:sz w:val="18"/>
           <w:szCs w:val="18"/>
         </w:rPr>
-        <w:t>class</w:t>
+        <w:t>public:</w:t>
+      </w:r>
+    </w:p>
+    <w:p>
+      <w:pPr>
+        <w:shd w:val="clear" w:color="auto" w:fill="1F1F1F"/>
+        <w:spacing w:line="270" w:lineRule="atLeast"/>
+        <w:rPr>
+          <w:rFonts w:ascii="Menlo" w:hAnsi="Menlo" w:cs="Menlo"/>
+          <w:color w:val="CCCCCC"/>
+          <w:sz w:val="18"/>
+          <w:szCs w:val="18"/>
+        </w:rPr>
+      </w:pPr>
+      <w:r>
+        <w:rPr>
+          <w:rFonts w:ascii="Menlo" w:hAnsi="Menlo" w:cs="Menlo"/>
+          <w:color w:val="CCCCCC"/>
+          <w:sz w:val="18"/>
+          <w:szCs w:val="18"/>
+        </w:rPr>
+        <w:t xml:space="preserve">    </w:t>
+      </w:r>
+      <w:r>
+        <w:rPr>
+          <w:rFonts w:ascii="Menlo" w:hAnsi="Menlo" w:cs="Menlo"/>
+          <w:color w:val="569CD6"/>
+          <w:sz w:val="18"/>
+          <w:szCs w:val="18"/>
+        </w:rPr>
+        <w:t>void</w:t>
       </w:r>
       <w:r>
         <w:rPr>
@@ -984,23 +1919,91 @@
         </w:rPr>
         <w:t xml:space="preserve"> </w:t>
       </w:r>
-      <w:r>
-        <w:rPr>
-          <w:rFonts w:ascii="Menlo" w:hAnsi="Menlo" w:cs="Menlo"/>
-          <w:color w:val="4EC9B0"/>
-          <w:sz w:val="18"/>
-          <w:szCs w:val="18"/>
-        </w:rPr>
-        <w:t>Vehicle</w:t>
-      </w:r>
-      <w:r>
-        <w:rPr>
-          <w:rFonts w:ascii="Menlo" w:hAnsi="Menlo" w:cs="Menlo"/>
-          <w:color w:val="CCCCCC"/>
-          <w:sz w:val="18"/>
-          <w:szCs w:val="18"/>
-        </w:rPr>
-        <w:t xml:space="preserve">: </w:t>
+      <w:proofErr w:type="gramStart"/>
+      <w:r>
+        <w:rPr>
+          <w:rFonts w:ascii="Menlo" w:hAnsi="Menlo" w:cs="Menlo"/>
+          <w:color w:val="DCDCAA"/>
+          <w:sz w:val="18"/>
+          <w:szCs w:val="18"/>
+        </w:rPr>
+        <w:t>forward</w:t>
+      </w:r>
+      <w:r>
+        <w:rPr>
+          <w:rFonts w:ascii="Menlo" w:hAnsi="Menlo" w:cs="Menlo"/>
+          <w:color w:val="CCCCCC"/>
+          <w:sz w:val="18"/>
+          <w:szCs w:val="18"/>
+        </w:rPr>
+        <w:t>(</w:t>
+      </w:r>
+      <w:proofErr w:type="gramEnd"/>
+      <w:r>
+        <w:rPr>
+          <w:rFonts w:ascii="Menlo" w:hAnsi="Menlo" w:cs="Menlo"/>
+          <w:color w:val="CCCCCC"/>
+          <w:sz w:val="18"/>
+          <w:szCs w:val="18"/>
+        </w:rPr>
+        <w:t>)</w:t>
+      </w:r>
+      <w:r>
+        <w:rPr>
+          <w:rFonts w:ascii="Menlo" w:hAnsi="Menlo" w:cs="Menlo"/>
+          <w:color w:val="D4D4D4"/>
+          <w:sz w:val="18"/>
+          <w:szCs w:val="18"/>
+        </w:rPr>
+        <w:t>=</w:t>
+      </w:r>
+      <w:r>
+        <w:rPr>
+          <w:rFonts w:ascii="Menlo" w:hAnsi="Menlo" w:cs="Menlo"/>
+          <w:color w:val="B5CEA8"/>
+          <w:sz w:val="18"/>
+          <w:szCs w:val="18"/>
+        </w:rPr>
+        <w:t>0</w:t>
+      </w:r>
+      <w:r>
+        <w:rPr>
+          <w:rFonts w:ascii="Menlo" w:hAnsi="Menlo" w:cs="Menlo"/>
+          <w:color w:val="CCCCCC"/>
+          <w:sz w:val="18"/>
+          <w:szCs w:val="18"/>
+        </w:rPr>
+        <w:t>;</w:t>
+      </w:r>
+      <w:r>
+        <w:rPr>
+          <w:rFonts w:ascii="Menlo" w:hAnsi="Menlo" w:cs="Menlo"/>
+          <w:color w:val="6A9955"/>
+          <w:sz w:val="18"/>
+          <w:szCs w:val="18"/>
+        </w:rPr>
+        <w:t xml:space="preserve"> // pure virtual</w:t>
+      </w:r>
+    </w:p>
+    <w:p>
+      <w:pPr>
+        <w:shd w:val="clear" w:color="auto" w:fill="1F1F1F"/>
+        <w:spacing w:line="270" w:lineRule="atLeast"/>
+        <w:rPr>
+          <w:rFonts w:ascii="Menlo" w:hAnsi="Menlo" w:cs="Menlo"/>
+          <w:color w:val="CCCCCC"/>
+          <w:sz w:val="18"/>
+          <w:szCs w:val="18"/>
+        </w:rPr>
+      </w:pPr>
+      <w:r>
+        <w:rPr>
+          <w:rFonts w:ascii="Menlo" w:hAnsi="Menlo" w:cs="Menlo"/>
+          <w:color w:val="CCCCCC"/>
+          <w:sz w:val="18"/>
+          <w:szCs w:val="18"/>
+        </w:rPr>
+        <w:t xml:space="preserve">    </w:t>
       </w:r>
       <w:r>
         <w:rPr>
@@ -1009,7 +2012,7 @@
           <w:sz w:val="18"/>
           <w:szCs w:val="18"/>
         </w:rPr>
-        <w:t>public</w:t>
+        <w:t>void</w:t>
       </w:r>
       <w:r>
         <w:rPr>
@@ -1020,371 +2023,34 @@
         </w:rPr>
         <w:t xml:space="preserve"> </w:t>
       </w:r>
-      <w:proofErr w:type="spellStart"/>
-      <w:r>
-        <w:rPr>
-          <w:rFonts w:ascii="Menlo" w:hAnsi="Menlo" w:cs="Menlo"/>
-          <w:color w:val="4EC9B0"/>
-          <w:sz w:val="18"/>
-          <w:szCs w:val="18"/>
-        </w:rPr>
-        <w:t>Resizeable</w:t>
-      </w:r>
-      <w:proofErr w:type="spellEnd"/>
-      <w:r>
-        <w:rPr>
-          <w:rFonts w:ascii="Menlo" w:hAnsi="Menlo" w:cs="Menlo"/>
-          <w:color w:val="CCCCCC"/>
-          <w:sz w:val="18"/>
-          <w:szCs w:val="18"/>
-        </w:rPr>
-        <w:t xml:space="preserve">, </w:t>
-      </w:r>
-      <w:r>
-        <w:rPr>
-          <w:rFonts w:ascii="Menlo" w:hAnsi="Menlo" w:cs="Menlo"/>
-          <w:color w:val="569CD6"/>
-          <w:sz w:val="18"/>
-          <w:szCs w:val="18"/>
-        </w:rPr>
-        <w:t>public</w:t>
-      </w:r>
-      <w:r>
-        <w:rPr>
-          <w:rFonts w:ascii="Menlo" w:hAnsi="Menlo" w:cs="Menlo"/>
-          <w:color w:val="CCCCCC"/>
-          <w:sz w:val="18"/>
-          <w:szCs w:val="18"/>
-        </w:rPr>
-        <w:t xml:space="preserve"> </w:t>
-      </w:r>
       <w:proofErr w:type="gramStart"/>
       <w:r>
         <w:rPr>
           <w:rFonts w:ascii="Menlo" w:hAnsi="Menlo" w:cs="Menlo"/>
-          <w:color w:val="4EC9B0"/>
-          <w:sz w:val="18"/>
-          <w:szCs w:val="18"/>
-        </w:rPr>
-        <w:t>Removeable</w:t>
-      </w:r>
-      <w:r>
-        <w:rPr>
-          <w:rFonts w:ascii="Menlo" w:hAnsi="Menlo" w:cs="Menlo"/>
-          <w:color w:val="CCCCCC"/>
-          <w:sz w:val="18"/>
-          <w:szCs w:val="18"/>
-        </w:rPr>
-        <w:t>{</w:t>
-      </w:r>
-      <w:r>
-        <w:rPr>
-          <w:rFonts w:ascii="Menlo" w:hAnsi="Menlo" w:cs="Menlo"/>
-          <w:color w:val="6A9955"/>
-          <w:sz w:val="18"/>
-          <w:szCs w:val="18"/>
-        </w:rPr>
-        <w:t xml:space="preserve"> /</w:t>
+          <w:color w:val="DCDCAA"/>
+          <w:sz w:val="18"/>
+          <w:szCs w:val="18"/>
+        </w:rPr>
+        <w:t>backward</w:t>
+      </w:r>
+      <w:r>
+        <w:rPr>
+          <w:rFonts w:ascii="Menlo" w:hAnsi="Menlo" w:cs="Menlo"/>
+          <w:color w:val="CCCCCC"/>
+          <w:sz w:val="18"/>
+          <w:szCs w:val="18"/>
+        </w:rPr>
+        <w:t>(</w:t>
       </w:r>
       <w:proofErr w:type="gramEnd"/>
       <w:r>
         <w:rPr>
           <w:rFonts w:ascii="Menlo" w:hAnsi="Menlo" w:cs="Menlo"/>
-          <w:color w:val="6A9955"/>
-          <w:sz w:val="18"/>
-          <w:szCs w:val="18"/>
-        </w:rPr>
-        <w:t>/ this class is abstract</w:t>
-      </w:r>
-    </w:p>
-    <w:p>
-      <w:pPr>
-        <w:shd w:val="clear" w:color="auto" w:fill="1F1F1F"/>
-        <w:spacing w:line="270" w:lineRule="atLeast"/>
-        <w:rPr>
-          <w:rFonts w:ascii="Menlo" w:hAnsi="Menlo" w:cs="Menlo"/>
-          <w:color w:val="CCCCCC"/>
-          <w:sz w:val="18"/>
-          <w:szCs w:val="18"/>
-        </w:rPr>
-      </w:pPr>
-    </w:p>
-    <w:p>
-      <w:pPr>
-        <w:shd w:val="clear" w:color="auto" w:fill="1F1F1F"/>
-        <w:spacing w:line="270" w:lineRule="atLeast"/>
-        <w:rPr>
-          <w:rFonts w:ascii="Menlo" w:hAnsi="Menlo" w:cs="Menlo"/>
-          <w:color w:val="CCCCCC"/>
-          <w:sz w:val="18"/>
-          <w:szCs w:val="18"/>
-        </w:rPr>
-      </w:pPr>
-      <w:r>
-        <w:rPr>
-          <w:rFonts w:ascii="Menlo" w:hAnsi="Menlo" w:cs="Menlo"/>
-          <w:color w:val="569CD6"/>
-          <w:sz w:val="18"/>
-          <w:szCs w:val="18"/>
-        </w:rPr>
-        <w:t>protected:</w:t>
-      </w:r>
-    </w:p>
-    <w:p>
-      <w:pPr>
-        <w:shd w:val="clear" w:color="auto" w:fill="1F1F1F"/>
-        <w:spacing w:line="270" w:lineRule="atLeast"/>
-        <w:rPr>
-          <w:rFonts w:ascii="Menlo" w:hAnsi="Menlo" w:cs="Menlo"/>
-          <w:color w:val="CCCCCC"/>
-          <w:sz w:val="18"/>
-          <w:szCs w:val="18"/>
-        </w:rPr>
-      </w:pPr>
-      <w:r>
-        <w:rPr>
-          <w:rFonts w:ascii="Menlo" w:hAnsi="Menlo" w:cs="Menlo"/>
-          <w:color w:val="CCCCCC"/>
-          <w:sz w:val="18"/>
-          <w:szCs w:val="18"/>
-        </w:rPr>
-        <w:t xml:space="preserve">    </w:t>
-      </w:r>
-      <w:r>
-        <w:rPr>
-          <w:rFonts w:ascii="Menlo" w:hAnsi="Menlo" w:cs="Menlo"/>
-          <w:color w:val="4EC9B0"/>
-          <w:sz w:val="18"/>
-          <w:szCs w:val="18"/>
-        </w:rPr>
-        <w:t>string</w:t>
-      </w:r>
-      <w:r>
-        <w:rPr>
-          <w:rFonts w:ascii="Menlo" w:hAnsi="Menlo" w:cs="Menlo"/>
-          <w:color w:val="CCCCCC"/>
-          <w:sz w:val="18"/>
-          <w:szCs w:val="18"/>
-        </w:rPr>
-        <w:t xml:space="preserve"> </w:t>
-      </w:r>
-      <w:proofErr w:type="gramStart"/>
-      <w:r>
-        <w:rPr>
-          <w:rFonts w:ascii="Menlo" w:hAnsi="Menlo" w:cs="Menlo"/>
-          <w:color w:val="9CDCFE"/>
-          <w:sz w:val="18"/>
-          <w:szCs w:val="18"/>
-        </w:rPr>
-        <w:t>name</w:t>
-      </w:r>
-      <w:r>
-        <w:rPr>
-          <w:rFonts w:ascii="Menlo" w:hAnsi="Menlo" w:cs="Menlo"/>
-          <w:color w:val="CCCCCC"/>
-          <w:sz w:val="18"/>
-          <w:szCs w:val="18"/>
-        </w:rPr>
-        <w:t>;</w:t>
-      </w:r>
-      <w:proofErr w:type="gramEnd"/>
-    </w:p>
-    <w:p>
-      <w:pPr>
-        <w:shd w:val="clear" w:color="auto" w:fill="1F1F1F"/>
-        <w:spacing w:line="270" w:lineRule="atLeast"/>
-        <w:rPr>
-          <w:rFonts w:ascii="Menlo" w:hAnsi="Menlo" w:cs="Menlo"/>
-          <w:color w:val="CCCCCC"/>
-          <w:sz w:val="18"/>
-          <w:szCs w:val="18"/>
-        </w:rPr>
-      </w:pPr>
-    </w:p>
-    <w:p>
-      <w:pPr>
-        <w:shd w:val="clear" w:color="auto" w:fill="1F1F1F"/>
-        <w:spacing w:line="270" w:lineRule="atLeast"/>
-        <w:rPr>
-          <w:rFonts w:ascii="Menlo" w:hAnsi="Menlo" w:cs="Menlo"/>
-          <w:color w:val="CCCCCC"/>
-          <w:sz w:val="18"/>
-          <w:szCs w:val="18"/>
-        </w:rPr>
-      </w:pPr>
-      <w:r>
-        <w:rPr>
-          <w:rFonts w:ascii="Menlo" w:hAnsi="Menlo" w:cs="Menlo"/>
-          <w:color w:val="569CD6"/>
-          <w:sz w:val="18"/>
-          <w:szCs w:val="18"/>
-        </w:rPr>
-        <w:t>public:</w:t>
-      </w:r>
-    </w:p>
-    <w:p>
-      <w:pPr>
-        <w:shd w:val="clear" w:color="auto" w:fill="1F1F1F"/>
-        <w:spacing w:line="270" w:lineRule="atLeast"/>
-        <w:rPr>
-          <w:rFonts w:ascii="Menlo" w:hAnsi="Menlo" w:cs="Menlo"/>
-          <w:color w:val="CCCCCC"/>
-          <w:sz w:val="18"/>
-          <w:szCs w:val="18"/>
-        </w:rPr>
-      </w:pPr>
-      <w:r>
-        <w:rPr>
-          <w:rFonts w:ascii="Menlo" w:hAnsi="Menlo" w:cs="Menlo"/>
-          <w:color w:val="CCCCCC"/>
-          <w:sz w:val="18"/>
-          <w:szCs w:val="18"/>
-        </w:rPr>
-        <w:t xml:space="preserve">    </w:t>
-      </w:r>
-      <w:proofErr w:type="gramStart"/>
-      <w:r>
-        <w:rPr>
-          <w:rFonts w:ascii="Menlo" w:hAnsi="Menlo" w:cs="Menlo"/>
-          <w:color w:val="DCDCAA"/>
-          <w:sz w:val="18"/>
-          <w:szCs w:val="18"/>
-        </w:rPr>
-        <w:t>Vehicle</w:t>
-      </w:r>
-      <w:r>
-        <w:rPr>
-          <w:rFonts w:ascii="Menlo" w:hAnsi="Menlo" w:cs="Menlo"/>
-          <w:color w:val="CCCCCC"/>
-          <w:sz w:val="18"/>
-          <w:szCs w:val="18"/>
-        </w:rPr>
-        <w:t>(</w:t>
-      </w:r>
-      <w:proofErr w:type="gramEnd"/>
-      <w:r>
-        <w:rPr>
-          <w:rFonts w:ascii="Menlo" w:hAnsi="Menlo" w:cs="Menlo"/>
-          <w:color w:val="4EC9B0"/>
-          <w:sz w:val="18"/>
-          <w:szCs w:val="18"/>
-        </w:rPr>
-        <w:t>string</w:t>
-      </w:r>
-      <w:r>
-        <w:rPr>
-          <w:rFonts w:ascii="Menlo" w:hAnsi="Menlo" w:cs="Menlo"/>
-          <w:color w:val="CCCCCC"/>
-          <w:sz w:val="18"/>
-          <w:szCs w:val="18"/>
-        </w:rPr>
-        <w:t xml:space="preserve"> </w:t>
-      </w:r>
-      <w:r>
-        <w:rPr>
-          <w:rFonts w:ascii="Menlo" w:hAnsi="Menlo" w:cs="Menlo"/>
-          <w:color w:val="9CDCFE"/>
-          <w:sz w:val="18"/>
-          <w:szCs w:val="18"/>
-        </w:rPr>
-        <w:t>name</w:t>
-      </w:r>
-      <w:proofErr w:type="gramStart"/>
-      <w:r>
-        <w:rPr>
-          <w:rFonts w:ascii="Menlo" w:hAnsi="Menlo" w:cs="Menlo"/>
-          <w:color w:val="CCCCCC"/>
-          <w:sz w:val="18"/>
-          <w:szCs w:val="18"/>
-        </w:rPr>
-        <w:t>);</w:t>
-      </w:r>
-      <w:proofErr w:type="gramEnd"/>
-    </w:p>
-    <w:p>
-      <w:pPr>
-        <w:shd w:val="clear" w:color="auto" w:fill="1F1F1F"/>
-        <w:spacing w:line="270" w:lineRule="atLeast"/>
-        <w:rPr>
-          <w:rFonts w:ascii="Menlo" w:hAnsi="Menlo" w:cs="Menlo"/>
-          <w:color w:val="CCCCCC"/>
-          <w:sz w:val="18"/>
-          <w:szCs w:val="18"/>
-        </w:rPr>
-      </w:pPr>
-      <w:r>
-        <w:rPr>
-          <w:rFonts w:ascii="Menlo" w:hAnsi="Menlo" w:cs="Menlo"/>
-          <w:color w:val="CCCCCC"/>
-          <w:sz w:val="18"/>
-          <w:szCs w:val="18"/>
-        </w:rPr>
-        <w:t xml:space="preserve">    </w:t>
-      </w:r>
-      <w:r>
-        <w:rPr>
-          <w:rFonts w:ascii="Menlo" w:hAnsi="Menlo" w:cs="Menlo"/>
-          <w:color w:val="569CD6"/>
-          <w:sz w:val="18"/>
-          <w:szCs w:val="18"/>
-        </w:rPr>
-        <w:t>virtual</w:t>
-      </w:r>
-      <w:r>
-        <w:rPr>
-          <w:rFonts w:ascii="Menlo" w:hAnsi="Menlo" w:cs="Menlo"/>
-          <w:color w:val="CCCCCC"/>
-          <w:sz w:val="18"/>
-          <w:szCs w:val="18"/>
-        </w:rPr>
-        <w:t xml:space="preserve"> </w:t>
-      </w:r>
-      <w:r>
-        <w:rPr>
-          <w:rFonts w:ascii="Menlo" w:hAnsi="Menlo" w:cs="Menlo"/>
-          <w:color w:val="569CD6"/>
-          <w:sz w:val="18"/>
-          <w:szCs w:val="18"/>
-        </w:rPr>
-        <w:t>void</w:t>
-      </w:r>
-      <w:r>
-        <w:rPr>
-          <w:rFonts w:ascii="Menlo" w:hAnsi="Menlo" w:cs="Menlo"/>
-          <w:color w:val="CCCCCC"/>
-          <w:sz w:val="18"/>
-          <w:szCs w:val="18"/>
-        </w:rPr>
-        <w:t xml:space="preserve"> </w:t>
-      </w:r>
-      <w:proofErr w:type="gramStart"/>
-      <w:r>
-        <w:rPr>
-          <w:rFonts w:ascii="Menlo" w:hAnsi="Menlo" w:cs="Menlo"/>
-          <w:color w:val="DCDCAA"/>
-          <w:sz w:val="18"/>
-          <w:szCs w:val="18"/>
-        </w:rPr>
-        <w:t>move</w:t>
-      </w:r>
-      <w:r>
-        <w:rPr>
-          <w:rFonts w:ascii="Menlo" w:hAnsi="Menlo" w:cs="Menlo"/>
-          <w:color w:val="CCCCCC"/>
-          <w:sz w:val="18"/>
-          <w:szCs w:val="18"/>
-        </w:rPr>
-        <w:t>(</w:t>
-      </w:r>
-      <w:proofErr w:type="gramEnd"/>
-      <w:r>
-        <w:rPr>
-          <w:rFonts w:ascii="Menlo" w:hAnsi="Menlo" w:cs="Menlo"/>
-          <w:color w:val="CCCCCC"/>
-          <w:sz w:val="18"/>
-          <w:szCs w:val="18"/>
-        </w:rPr>
-        <w:t xml:space="preserve">) </w:t>
+          <w:color w:val="CCCCCC"/>
+          <w:sz w:val="18"/>
+          <w:szCs w:val="18"/>
+        </w:rPr>
+        <w:t>)</w:t>
       </w:r>
       <w:r>
         <w:rPr>
@@ -1394,714 +2060,6 @@
           <w:szCs w:val="18"/>
         </w:rPr>
         <w:t>=</w:t>
-      </w:r>
-      <w:r>
-        <w:rPr>
-          <w:rFonts w:ascii="Menlo" w:hAnsi="Menlo" w:cs="Menlo"/>
-          <w:color w:val="CCCCCC"/>
-          <w:sz w:val="18"/>
-          <w:szCs w:val="18"/>
-        </w:rPr>
-        <w:t xml:space="preserve"> </w:t>
-      </w:r>
-      <w:r>
-        <w:rPr>
-          <w:rFonts w:ascii="Menlo" w:hAnsi="Menlo" w:cs="Menlo"/>
-          <w:color w:val="B5CEA8"/>
-          <w:sz w:val="18"/>
-          <w:szCs w:val="18"/>
-        </w:rPr>
-        <w:t>0</w:t>
-      </w:r>
-      <w:r>
-        <w:rPr>
-          <w:rFonts w:ascii="Menlo" w:hAnsi="Menlo" w:cs="Menlo"/>
-          <w:color w:val="CCCCCC"/>
-          <w:sz w:val="18"/>
-          <w:szCs w:val="18"/>
-        </w:rPr>
-        <w:t>;</w:t>
-      </w:r>
-      <w:r>
-        <w:rPr>
-          <w:rFonts w:ascii="Menlo" w:hAnsi="Menlo" w:cs="Menlo"/>
-          <w:color w:val="6A9955"/>
-          <w:sz w:val="18"/>
-          <w:szCs w:val="18"/>
-        </w:rPr>
-        <w:t xml:space="preserve"> // pure virtual</w:t>
-      </w:r>
-    </w:p>
-    <w:p>
-      <w:pPr>
-        <w:shd w:val="clear" w:color="auto" w:fill="1F1F1F"/>
-        <w:spacing w:line="270" w:lineRule="atLeast"/>
-        <w:rPr>
-          <w:rFonts w:ascii="Menlo" w:hAnsi="Menlo" w:cs="Menlo"/>
-          <w:color w:val="CCCCCC"/>
-          <w:sz w:val="18"/>
-          <w:szCs w:val="18"/>
-        </w:rPr>
-      </w:pPr>
-    </w:p>
-    <w:p>
-      <w:pPr>
-        <w:shd w:val="clear" w:color="auto" w:fill="1F1F1F"/>
-        <w:spacing w:line="270" w:lineRule="atLeast"/>
-        <w:rPr>
-          <w:rFonts w:ascii="Menlo" w:hAnsi="Menlo" w:cs="Menlo"/>
-          <w:color w:val="CCCCCC"/>
-          <w:sz w:val="18"/>
-          <w:szCs w:val="18"/>
-        </w:rPr>
-      </w:pPr>
-      <w:r>
-        <w:rPr>
-          <w:rFonts w:ascii="Menlo" w:hAnsi="Menlo" w:cs="Menlo"/>
-          <w:color w:val="CCCCCC"/>
-          <w:sz w:val="18"/>
-          <w:szCs w:val="18"/>
-        </w:rPr>
-        <w:t>};</w:t>
-      </w:r>
-    </w:p>
-    <w:p>
-      <w:pPr>
-        <w:shd w:val="clear" w:color="auto" w:fill="1F1F1F"/>
-        <w:spacing w:line="270" w:lineRule="atLeast"/>
-        <w:rPr>
-          <w:rFonts w:ascii="Menlo" w:hAnsi="Menlo" w:cs="Menlo"/>
-          <w:color w:val="CCCCCC"/>
-          <w:sz w:val="18"/>
-          <w:szCs w:val="18"/>
-        </w:rPr>
-      </w:pPr>
-    </w:p>
-    <w:p>
-      <w:pPr>
-        <w:shd w:val="clear" w:color="auto" w:fill="1F1F1F"/>
-        <w:spacing w:line="270" w:lineRule="atLeast"/>
-        <w:rPr>
-          <w:rFonts w:ascii="Menlo" w:hAnsi="Menlo" w:cs="Menlo"/>
-          <w:color w:val="CCCCCC"/>
-          <w:sz w:val="18"/>
-          <w:szCs w:val="18"/>
-        </w:rPr>
-      </w:pPr>
-      <w:r>
-        <w:rPr>
-          <w:rFonts w:ascii="Menlo" w:hAnsi="Menlo" w:cs="Menlo"/>
-          <w:color w:val="569CD6"/>
-          <w:sz w:val="18"/>
-          <w:szCs w:val="18"/>
-        </w:rPr>
-        <w:t>class</w:t>
-      </w:r>
-      <w:r>
-        <w:rPr>
-          <w:rFonts w:ascii="Menlo" w:hAnsi="Menlo" w:cs="Menlo"/>
-          <w:color w:val="CCCCCC"/>
-          <w:sz w:val="18"/>
-          <w:szCs w:val="18"/>
-        </w:rPr>
-        <w:t xml:space="preserve"> </w:t>
-      </w:r>
-      <w:r>
-        <w:rPr>
-          <w:rFonts w:ascii="Menlo" w:hAnsi="Menlo" w:cs="Menlo"/>
-          <w:color w:val="4EC9B0"/>
-          <w:sz w:val="18"/>
-          <w:szCs w:val="18"/>
-        </w:rPr>
-        <w:t>Car</w:t>
-      </w:r>
-      <w:r>
-        <w:rPr>
-          <w:rFonts w:ascii="Menlo" w:hAnsi="Menlo" w:cs="Menlo"/>
-          <w:color w:val="CCCCCC"/>
-          <w:sz w:val="18"/>
-          <w:szCs w:val="18"/>
-        </w:rPr>
-        <w:t xml:space="preserve"> </w:t>
-      </w:r>
-      <w:proofErr w:type="gramStart"/>
-      <w:r>
-        <w:rPr>
-          <w:rFonts w:ascii="Menlo" w:hAnsi="Menlo" w:cs="Menlo"/>
-          <w:color w:val="569CD6"/>
-          <w:sz w:val="18"/>
-          <w:szCs w:val="18"/>
-        </w:rPr>
-        <w:t>final</w:t>
-      </w:r>
-      <w:r>
-        <w:rPr>
-          <w:rFonts w:ascii="Menlo" w:hAnsi="Menlo" w:cs="Menlo"/>
-          <w:color w:val="CCCCCC"/>
-          <w:sz w:val="18"/>
-          <w:szCs w:val="18"/>
-        </w:rPr>
-        <w:t xml:space="preserve"> :</w:t>
-      </w:r>
-      <w:proofErr w:type="gramEnd"/>
-      <w:r>
-        <w:rPr>
-          <w:rFonts w:ascii="Menlo" w:hAnsi="Menlo" w:cs="Menlo"/>
-          <w:color w:val="CCCCCC"/>
-          <w:sz w:val="18"/>
-          <w:szCs w:val="18"/>
-        </w:rPr>
-        <w:t xml:space="preserve"> </w:t>
-      </w:r>
-      <w:r>
-        <w:rPr>
-          <w:rFonts w:ascii="Menlo" w:hAnsi="Menlo" w:cs="Menlo"/>
-          <w:color w:val="569CD6"/>
-          <w:sz w:val="18"/>
-          <w:szCs w:val="18"/>
-        </w:rPr>
-        <w:t>public</w:t>
-      </w:r>
-      <w:r>
-        <w:rPr>
-          <w:rFonts w:ascii="Menlo" w:hAnsi="Menlo" w:cs="Menlo"/>
-          <w:color w:val="CCCCCC"/>
-          <w:sz w:val="18"/>
-          <w:szCs w:val="18"/>
-        </w:rPr>
-        <w:t xml:space="preserve"> </w:t>
-      </w:r>
-      <w:proofErr w:type="gramStart"/>
-      <w:r>
-        <w:rPr>
-          <w:rFonts w:ascii="Menlo" w:hAnsi="Menlo" w:cs="Menlo"/>
-          <w:color w:val="4EC9B0"/>
-          <w:sz w:val="18"/>
-          <w:szCs w:val="18"/>
-        </w:rPr>
-        <w:t>Vehicle</w:t>
-      </w:r>
-      <w:r>
-        <w:rPr>
-          <w:rFonts w:ascii="Menlo" w:hAnsi="Menlo" w:cs="Menlo"/>
-          <w:color w:val="CCCCCC"/>
-          <w:sz w:val="18"/>
-          <w:szCs w:val="18"/>
-        </w:rPr>
-        <w:t>{</w:t>
-      </w:r>
-      <w:proofErr w:type="gramEnd"/>
-    </w:p>
-    <w:p>
-      <w:pPr>
-        <w:shd w:val="clear" w:color="auto" w:fill="1F1F1F"/>
-        <w:spacing w:line="270" w:lineRule="atLeast"/>
-        <w:rPr>
-          <w:rFonts w:ascii="Menlo" w:hAnsi="Menlo" w:cs="Menlo"/>
-          <w:color w:val="CCCCCC"/>
-          <w:sz w:val="18"/>
-          <w:szCs w:val="18"/>
-        </w:rPr>
-      </w:pPr>
-    </w:p>
-    <w:p>
-      <w:pPr>
-        <w:shd w:val="clear" w:color="auto" w:fill="1F1F1F"/>
-        <w:spacing w:line="270" w:lineRule="atLeast"/>
-        <w:rPr>
-          <w:rFonts w:ascii="Menlo" w:hAnsi="Menlo" w:cs="Menlo"/>
-          <w:color w:val="CCCCCC"/>
-          <w:sz w:val="18"/>
-          <w:szCs w:val="18"/>
-        </w:rPr>
-      </w:pPr>
-      <w:r>
-        <w:rPr>
-          <w:rFonts w:ascii="Menlo" w:hAnsi="Menlo" w:cs="Menlo"/>
-          <w:color w:val="569CD6"/>
-          <w:sz w:val="18"/>
-          <w:szCs w:val="18"/>
-        </w:rPr>
-        <w:t>private:</w:t>
-      </w:r>
-    </w:p>
-    <w:p>
-      <w:pPr>
-        <w:shd w:val="clear" w:color="auto" w:fill="1F1F1F"/>
-        <w:spacing w:line="270" w:lineRule="atLeast"/>
-        <w:rPr>
-          <w:rFonts w:ascii="Menlo" w:hAnsi="Menlo" w:cs="Menlo"/>
-          <w:color w:val="CCCCCC"/>
-          <w:sz w:val="18"/>
-          <w:szCs w:val="18"/>
-        </w:rPr>
-      </w:pPr>
-      <w:r>
-        <w:rPr>
-          <w:rFonts w:ascii="Menlo" w:hAnsi="Menlo" w:cs="Menlo"/>
-          <w:color w:val="CCCCCC"/>
-          <w:sz w:val="18"/>
-          <w:szCs w:val="18"/>
-        </w:rPr>
-        <w:t xml:space="preserve">    </w:t>
-      </w:r>
-      <w:r>
-        <w:rPr>
-          <w:rFonts w:ascii="Menlo" w:hAnsi="Menlo" w:cs="Menlo"/>
-          <w:color w:val="569CD6"/>
-          <w:sz w:val="18"/>
-          <w:szCs w:val="18"/>
-        </w:rPr>
-        <w:t>int</w:t>
-      </w:r>
-      <w:r>
-        <w:rPr>
-          <w:rFonts w:ascii="Menlo" w:hAnsi="Menlo" w:cs="Menlo"/>
-          <w:color w:val="CCCCCC"/>
-          <w:sz w:val="18"/>
-          <w:szCs w:val="18"/>
-        </w:rPr>
-        <w:t xml:space="preserve"> </w:t>
-      </w:r>
-      <w:proofErr w:type="gramStart"/>
-      <w:r>
-        <w:rPr>
-          <w:rFonts w:ascii="Menlo" w:hAnsi="Menlo" w:cs="Menlo"/>
-          <w:color w:val="9CDCFE"/>
-          <w:sz w:val="18"/>
-          <w:szCs w:val="18"/>
-        </w:rPr>
-        <w:t>seats</w:t>
-      </w:r>
-      <w:r>
-        <w:rPr>
-          <w:rFonts w:ascii="Menlo" w:hAnsi="Menlo" w:cs="Menlo"/>
-          <w:color w:val="CCCCCC"/>
-          <w:sz w:val="18"/>
-          <w:szCs w:val="18"/>
-        </w:rPr>
-        <w:t>;</w:t>
-      </w:r>
-      <w:proofErr w:type="gramEnd"/>
-    </w:p>
-    <w:p>
-      <w:pPr>
-        <w:shd w:val="clear" w:color="auto" w:fill="1F1F1F"/>
-        <w:spacing w:line="270" w:lineRule="atLeast"/>
-        <w:rPr>
-          <w:rFonts w:ascii="Menlo" w:hAnsi="Menlo" w:cs="Menlo"/>
-          <w:color w:val="CCCCCC"/>
-          <w:sz w:val="18"/>
-          <w:szCs w:val="18"/>
-        </w:rPr>
-      </w:pPr>
-    </w:p>
-    <w:p>
-      <w:pPr>
-        <w:shd w:val="clear" w:color="auto" w:fill="1F1F1F"/>
-        <w:spacing w:line="270" w:lineRule="atLeast"/>
-        <w:rPr>
-          <w:rFonts w:ascii="Menlo" w:hAnsi="Menlo" w:cs="Menlo"/>
-          <w:color w:val="CCCCCC"/>
-          <w:sz w:val="18"/>
-          <w:szCs w:val="18"/>
-        </w:rPr>
-      </w:pPr>
-      <w:r>
-        <w:rPr>
-          <w:rFonts w:ascii="Menlo" w:hAnsi="Menlo" w:cs="Menlo"/>
-          <w:color w:val="569CD6"/>
-          <w:sz w:val="18"/>
-          <w:szCs w:val="18"/>
-        </w:rPr>
-        <w:t>public:</w:t>
-      </w:r>
-    </w:p>
-    <w:p>
-      <w:pPr>
-        <w:shd w:val="clear" w:color="auto" w:fill="1F1F1F"/>
-        <w:spacing w:line="270" w:lineRule="atLeast"/>
-        <w:rPr>
-          <w:rFonts w:ascii="Menlo" w:hAnsi="Menlo" w:cs="Menlo"/>
-          <w:color w:val="CCCCCC"/>
-          <w:sz w:val="18"/>
-          <w:szCs w:val="18"/>
-        </w:rPr>
-      </w:pPr>
-      <w:r>
-        <w:rPr>
-          <w:rFonts w:ascii="Menlo" w:hAnsi="Menlo" w:cs="Menlo"/>
-          <w:color w:val="CCCCCC"/>
-          <w:sz w:val="18"/>
-          <w:szCs w:val="18"/>
-        </w:rPr>
-        <w:t xml:space="preserve">    </w:t>
-      </w:r>
-      <w:r>
-        <w:rPr>
-          <w:rFonts w:ascii="Menlo" w:hAnsi="Menlo" w:cs="Menlo"/>
-          <w:color w:val="569CD6"/>
-          <w:sz w:val="18"/>
-          <w:szCs w:val="18"/>
-        </w:rPr>
-        <w:t>void</w:t>
-      </w:r>
-      <w:r>
-        <w:rPr>
-          <w:rFonts w:ascii="Menlo" w:hAnsi="Menlo" w:cs="Menlo"/>
-          <w:color w:val="CCCCCC"/>
-          <w:sz w:val="18"/>
-          <w:szCs w:val="18"/>
-        </w:rPr>
-        <w:t xml:space="preserve"> </w:t>
-      </w:r>
-      <w:proofErr w:type="gramStart"/>
-      <w:r>
-        <w:rPr>
-          <w:rFonts w:ascii="Menlo" w:hAnsi="Menlo" w:cs="Menlo"/>
-          <w:color w:val="DCDCAA"/>
-          <w:sz w:val="18"/>
-          <w:szCs w:val="18"/>
-        </w:rPr>
-        <w:t>turn</w:t>
-      </w:r>
-      <w:r>
-        <w:rPr>
-          <w:rFonts w:ascii="Menlo" w:hAnsi="Menlo" w:cs="Menlo"/>
-          <w:color w:val="CCCCCC"/>
-          <w:sz w:val="18"/>
-          <w:szCs w:val="18"/>
-        </w:rPr>
-        <w:t>();</w:t>
-      </w:r>
-      <w:proofErr w:type="gramEnd"/>
-    </w:p>
-    <w:p>
-      <w:pPr>
-        <w:shd w:val="clear" w:color="auto" w:fill="1F1F1F"/>
-        <w:spacing w:line="270" w:lineRule="atLeast"/>
-        <w:rPr>
-          <w:rFonts w:ascii="Menlo" w:hAnsi="Menlo" w:cs="Menlo"/>
-          <w:color w:val="CCCCCC"/>
-          <w:sz w:val="18"/>
-          <w:szCs w:val="18"/>
-        </w:rPr>
-      </w:pPr>
-    </w:p>
-    <w:p>
-      <w:pPr>
-        <w:shd w:val="clear" w:color="auto" w:fill="1F1F1F"/>
-        <w:spacing w:line="270" w:lineRule="atLeast"/>
-        <w:rPr>
-          <w:rFonts w:ascii="Menlo" w:hAnsi="Menlo" w:cs="Menlo"/>
-          <w:color w:val="CCCCCC"/>
-          <w:sz w:val="18"/>
-          <w:szCs w:val="18"/>
-        </w:rPr>
-      </w:pPr>
-      <w:r>
-        <w:rPr>
-          <w:rFonts w:ascii="Menlo" w:hAnsi="Menlo" w:cs="Menlo"/>
-          <w:color w:val="CCCCCC"/>
-          <w:sz w:val="18"/>
-          <w:szCs w:val="18"/>
-        </w:rPr>
-        <w:t>};</w:t>
-      </w:r>
-    </w:p>
-    <w:p>
-      <w:pPr>
-        <w:shd w:val="clear" w:color="auto" w:fill="1F1F1F"/>
-        <w:spacing w:line="270" w:lineRule="atLeast"/>
-        <w:rPr>
-          <w:rFonts w:ascii="Menlo" w:hAnsi="Menlo" w:cs="Menlo"/>
-          <w:color w:val="CCCCCC"/>
-          <w:sz w:val="18"/>
-          <w:szCs w:val="18"/>
-        </w:rPr>
-      </w:pPr>
-    </w:p>
-    <w:p>
-      <w:pPr>
-        <w:shd w:val="clear" w:color="auto" w:fill="1F1F1F"/>
-        <w:spacing w:line="270" w:lineRule="atLeast"/>
-        <w:rPr>
-          <w:rFonts w:ascii="Menlo" w:hAnsi="Menlo" w:cs="Menlo"/>
-          <w:color w:val="CCCCCC"/>
-          <w:sz w:val="18"/>
-          <w:szCs w:val="18"/>
-        </w:rPr>
-      </w:pPr>
-      <w:r>
-        <w:rPr>
-          <w:rFonts w:ascii="Menlo" w:hAnsi="Menlo" w:cs="Menlo"/>
-          <w:color w:val="569CD6"/>
-          <w:sz w:val="18"/>
-          <w:szCs w:val="18"/>
-        </w:rPr>
-        <w:t>class</w:t>
-      </w:r>
-      <w:r>
-        <w:rPr>
-          <w:rFonts w:ascii="Menlo" w:hAnsi="Menlo" w:cs="Menlo"/>
-          <w:color w:val="CCCCCC"/>
-          <w:sz w:val="18"/>
-          <w:szCs w:val="18"/>
-        </w:rPr>
-        <w:t xml:space="preserve"> </w:t>
-      </w:r>
-      <w:proofErr w:type="gramStart"/>
-      <w:r>
-        <w:rPr>
-          <w:rFonts w:ascii="Menlo" w:hAnsi="Menlo" w:cs="Menlo"/>
-          <w:color w:val="4EC9B0"/>
-          <w:sz w:val="18"/>
-          <w:szCs w:val="18"/>
-        </w:rPr>
-        <w:t>Moveable</w:t>
-      </w:r>
-      <w:r>
-        <w:rPr>
-          <w:rFonts w:ascii="Menlo" w:hAnsi="Menlo" w:cs="Menlo"/>
-          <w:color w:val="CCCCCC"/>
-          <w:sz w:val="18"/>
-          <w:szCs w:val="18"/>
-        </w:rPr>
-        <w:t>{</w:t>
-      </w:r>
-      <w:proofErr w:type="gramEnd"/>
-    </w:p>
-    <w:p>
-      <w:pPr>
-        <w:shd w:val="clear" w:color="auto" w:fill="1F1F1F"/>
-        <w:spacing w:line="270" w:lineRule="atLeast"/>
-        <w:rPr>
-          <w:rFonts w:ascii="Menlo" w:hAnsi="Menlo" w:cs="Menlo"/>
-          <w:color w:val="CCCCCC"/>
-          <w:sz w:val="18"/>
-          <w:szCs w:val="18"/>
-        </w:rPr>
-      </w:pPr>
-    </w:p>
-    <w:p>
-      <w:pPr>
-        <w:shd w:val="clear" w:color="auto" w:fill="1F1F1F"/>
-        <w:spacing w:line="270" w:lineRule="atLeast"/>
-        <w:rPr>
-          <w:rFonts w:ascii="Menlo" w:hAnsi="Menlo" w:cs="Menlo"/>
-          <w:color w:val="CCCCCC"/>
-          <w:sz w:val="18"/>
-          <w:szCs w:val="18"/>
-        </w:rPr>
-      </w:pPr>
-      <w:r>
-        <w:rPr>
-          <w:rFonts w:ascii="Menlo" w:hAnsi="Menlo" w:cs="Menlo"/>
-          <w:color w:val="569CD6"/>
-          <w:sz w:val="18"/>
-          <w:szCs w:val="18"/>
-        </w:rPr>
-        <w:t>public:</w:t>
-      </w:r>
-    </w:p>
-    <w:p>
-      <w:pPr>
-        <w:shd w:val="clear" w:color="auto" w:fill="1F1F1F"/>
-        <w:spacing w:line="270" w:lineRule="atLeast"/>
-        <w:rPr>
-          <w:rFonts w:ascii="Menlo" w:hAnsi="Menlo" w:cs="Menlo"/>
-          <w:color w:val="CCCCCC"/>
-          <w:sz w:val="18"/>
-          <w:szCs w:val="18"/>
-        </w:rPr>
-      </w:pPr>
-      <w:r>
-        <w:rPr>
-          <w:rFonts w:ascii="Menlo" w:hAnsi="Menlo" w:cs="Menlo"/>
-          <w:color w:val="CCCCCC"/>
-          <w:sz w:val="18"/>
-          <w:szCs w:val="18"/>
-        </w:rPr>
-        <w:lastRenderedPageBreak/>
-        <w:t xml:space="preserve">    </w:t>
-      </w:r>
-      <w:r>
-        <w:rPr>
-          <w:rFonts w:ascii="Menlo" w:hAnsi="Menlo" w:cs="Menlo"/>
-          <w:color w:val="569CD6"/>
-          <w:sz w:val="18"/>
-          <w:szCs w:val="18"/>
-        </w:rPr>
-        <w:t>void</w:t>
-      </w:r>
-      <w:r>
-        <w:rPr>
-          <w:rFonts w:ascii="Menlo" w:hAnsi="Menlo" w:cs="Menlo"/>
-          <w:color w:val="CCCCCC"/>
-          <w:sz w:val="18"/>
-          <w:szCs w:val="18"/>
-        </w:rPr>
-        <w:t xml:space="preserve"> </w:t>
-      </w:r>
-      <w:proofErr w:type="gramStart"/>
-      <w:r>
-        <w:rPr>
-          <w:rFonts w:ascii="Menlo" w:hAnsi="Menlo" w:cs="Menlo"/>
-          <w:color w:val="DCDCAA"/>
-          <w:sz w:val="18"/>
-          <w:szCs w:val="18"/>
-        </w:rPr>
-        <w:t>forward</w:t>
-      </w:r>
-      <w:r>
-        <w:rPr>
-          <w:rFonts w:ascii="Menlo" w:hAnsi="Menlo" w:cs="Menlo"/>
-          <w:color w:val="CCCCCC"/>
-          <w:sz w:val="18"/>
-          <w:szCs w:val="18"/>
-        </w:rPr>
-        <w:t>(</w:t>
-      </w:r>
-      <w:proofErr w:type="gramEnd"/>
-      <w:r>
-        <w:rPr>
-          <w:rFonts w:ascii="Menlo" w:hAnsi="Menlo" w:cs="Menlo"/>
-          <w:color w:val="CCCCCC"/>
-          <w:sz w:val="18"/>
-          <w:szCs w:val="18"/>
-        </w:rPr>
-        <w:t xml:space="preserve">) </w:t>
-      </w:r>
-      <w:r>
-        <w:rPr>
-          <w:rFonts w:ascii="Menlo" w:hAnsi="Menlo" w:cs="Menlo"/>
-          <w:color w:val="D4D4D4"/>
-          <w:sz w:val="18"/>
-          <w:szCs w:val="18"/>
-        </w:rPr>
-        <w:t>=</w:t>
-      </w:r>
-      <w:r>
-        <w:rPr>
-          <w:rFonts w:ascii="Menlo" w:hAnsi="Menlo" w:cs="Menlo"/>
-          <w:color w:val="CCCCCC"/>
-          <w:sz w:val="18"/>
-          <w:szCs w:val="18"/>
-        </w:rPr>
-        <w:t xml:space="preserve"> </w:t>
-      </w:r>
-      <w:r>
-        <w:rPr>
-          <w:rFonts w:ascii="Menlo" w:hAnsi="Menlo" w:cs="Menlo"/>
-          <w:color w:val="B5CEA8"/>
-          <w:sz w:val="18"/>
-          <w:szCs w:val="18"/>
-        </w:rPr>
-        <w:t>0</w:t>
-      </w:r>
-      <w:r>
-        <w:rPr>
-          <w:rFonts w:ascii="Menlo" w:hAnsi="Menlo" w:cs="Menlo"/>
-          <w:color w:val="CCCCCC"/>
-          <w:sz w:val="18"/>
-          <w:szCs w:val="18"/>
-        </w:rPr>
-        <w:t>;</w:t>
-      </w:r>
-      <w:r>
-        <w:rPr>
-          <w:rFonts w:ascii="Menlo" w:hAnsi="Menlo" w:cs="Menlo"/>
-          <w:color w:val="6A9955"/>
-          <w:sz w:val="18"/>
-          <w:szCs w:val="18"/>
-        </w:rPr>
-        <w:t xml:space="preserve"> // pure virtual</w:t>
-      </w:r>
-    </w:p>
-    <w:p>
-      <w:pPr>
-        <w:shd w:val="clear" w:color="auto" w:fill="1F1F1F"/>
-        <w:spacing w:line="270" w:lineRule="atLeast"/>
-        <w:rPr>
-          <w:rFonts w:ascii="Menlo" w:hAnsi="Menlo" w:cs="Menlo"/>
-          <w:color w:val="CCCCCC"/>
-          <w:sz w:val="18"/>
-          <w:szCs w:val="18"/>
-        </w:rPr>
-      </w:pPr>
-      <w:r>
-        <w:rPr>
-          <w:rFonts w:ascii="Menlo" w:hAnsi="Menlo" w:cs="Menlo"/>
-          <w:color w:val="CCCCCC"/>
-          <w:sz w:val="18"/>
-          <w:szCs w:val="18"/>
-        </w:rPr>
-        <w:t xml:space="preserve">    </w:t>
-      </w:r>
-      <w:r>
-        <w:rPr>
-          <w:rFonts w:ascii="Menlo" w:hAnsi="Menlo" w:cs="Menlo"/>
-          <w:color w:val="569CD6"/>
-          <w:sz w:val="18"/>
-          <w:szCs w:val="18"/>
-        </w:rPr>
-        <w:t>void</w:t>
-      </w:r>
-      <w:r>
-        <w:rPr>
-          <w:rFonts w:ascii="Menlo" w:hAnsi="Menlo" w:cs="Menlo"/>
-          <w:color w:val="CCCCCC"/>
-          <w:sz w:val="18"/>
-          <w:szCs w:val="18"/>
-        </w:rPr>
-        <w:t xml:space="preserve"> </w:t>
-      </w:r>
-      <w:proofErr w:type="gramStart"/>
-      <w:r>
-        <w:rPr>
-          <w:rFonts w:ascii="Menlo" w:hAnsi="Menlo" w:cs="Menlo"/>
-          <w:color w:val="DCDCAA"/>
-          <w:sz w:val="18"/>
-          <w:szCs w:val="18"/>
-        </w:rPr>
-        <w:t>backward</w:t>
-      </w:r>
-      <w:r>
-        <w:rPr>
-          <w:rFonts w:ascii="Menlo" w:hAnsi="Menlo" w:cs="Menlo"/>
-          <w:color w:val="CCCCCC"/>
-          <w:sz w:val="18"/>
-          <w:szCs w:val="18"/>
-        </w:rPr>
-        <w:t>(</w:t>
-      </w:r>
-      <w:proofErr w:type="gramEnd"/>
-      <w:r>
-        <w:rPr>
-          <w:rFonts w:ascii="Menlo" w:hAnsi="Menlo" w:cs="Menlo"/>
-          <w:color w:val="CCCCCC"/>
-          <w:sz w:val="18"/>
-          <w:szCs w:val="18"/>
-        </w:rPr>
-        <w:t xml:space="preserve">) </w:t>
-      </w:r>
-      <w:r>
-        <w:rPr>
-          <w:rFonts w:ascii="Menlo" w:hAnsi="Menlo" w:cs="Menlo"/>
-          <w:color w:val="D4D4D4"/>
-          <w:sz w:val="18"/>
-          <w:szCs w:val="18"/>
-        </w:rPr>
-        <w:t>=</w:t>
-      </w:r>
-      <w:r>
-        <w:rPr>
-          <w:rFonts w:ascii="Menlo" w:hAnsi="Menlo" w:cs="Menlo"/>
-          <w:color w:val="CCCCCC"/>
-          <w:sz w:val="18"/>
-          <w:szCs w:val="18"/>
-        </w:rPr>
-        <w:t xml:space="preserve"> </w:t>
       </w:r>
       <w:r>
         <w:rPr>
@@ -2164,7 +2122,7 @@
 </file>
 
 <file path=word/styles.xml><?xml version="1.0" encoding="utf-8"?>
-<w:styles xmlns:mc="http://schemas.openxmlformats.org/markup-compatibility/2006" xmlns:r="http://schemas.openxmlformats.org/officeDocument/2006/relationships" xmlns:w="http://schemas.openxmlformats.org/wordprocessingml/2006/main" xmlns:w14="http://schemas.microsoft.com/office/word/2010/wordml" xmlns:w15="http://schemas.microsoft.com/office/word/2012/wordml" xmlns:w16cex="http://schemas.microsoft.com/office/word/2018/wordml/cex" xmlns:w16cid="http://schemas.microsoft.com/office/word/2016/wordml/cid" xmlns:w16="http://schemas.microsoft.com/office/word/2018/wordml" xmlns:w16du="http://schemas.microsoft.com/office/word/2023/wordml/word16du" xmlns:w16sdtdh="http://schemas.microsoft.com/office/word/2020/wordml/sdtdatahash" xmlns:w16sdtfl="http://schemas.microsoft.com/office/word/2024/wordml/sdtformatlock" xmlns:w16se="http://schemas.microsoft.com/office/word/2015/wordml/symex" mc:Ignorable="w14 w15 w16se w16cid w16 w16cex w16sdtdh w16sdtfl w16du">
+<w:styles xmlns:mc="http://schemas.openxmlformats.org/markup-compatibility/2006" xmlns:r="http://schemas.openxmlformats.org/officeDocument/2006/relationships" xmlns:w="http://schemas.openxmlformats.org/wordprocessingml/2006/main" xmlns:w14="http://schemas.microsoft.com/office/word/2010/wordml" xmlns:w15="http://schemas.microsoft.com/office/word/2012/wordml" xmlns:w16cex="http://schemas.microsoft.com/office/word/2018/wordml/cex" xmlns:w16cid="http://schemas.microsoft.com/office/word/2016/wordml/cid" xmlns:w16="http://schemas.microsoft.com/office/word/2018/wordml" xmlns:w16sdtdh="http://schemas.microsoft.com/office/word/2020/wordml/sdtdatahash" xmlns:w16se="http://schemas.microsoft.com/office/word/2015/wordml/symex" mc:Ignorable="w14 w15 w16se w16cid w16 w16cex w16sdtdh">
   <w:docDefaults>
     <w:rPrDefault>
       <w:rPr>

</xml_diff>